<commit_message>
Refreshed table of contents
</commit_message>
<xml_diff>
--- a/Sujet de Recherche FreeSpirit.docx
+++ b/Sujet de Recherche FreeSpirit.docx
@@ -1,6 +1,6 @@
 
 <file path=word/document.xml><?xml version="1.0" encoding="utf-8"?>
-<w:document xmlns:wpc="http://schemas.microsoft.com/office/word/2010/wordprocessingCanvas" xmlns:cx="http://schemas.microsoft.com/office/drawing/2014/chartex" xmlns:cx1="http://schemas.microsoft.com/office/drawing/2015/9/8/chartex" xmlns:mc="http://schemas.openxmlformats.org/markup-compatibility/2006" xmlns:o="urn:schemas-microsoft-com:office:office" xmlns:r="http://schemas.openxmlformats.org/officeDocument/2006/relationships" xmlns:m="http://schemas.openxmlformats.org/officeDocument/2006/math" xmlns:v="urn:schemas-microsoft-com:vml" xmlns:wp14="http://schemas.microsoft.com/office/word/2010/wordprocessingDrawing" xmlns:wp="http://schemas.openxmlformats.org/drawingml/2006/wordprocessingDrawing" xmlns:w10="urn:schemas-microsoft-com:office:word" xmlns:w="http://schemas.openxmlformats.org/wordprocessingml/2006/main" xmlns:w14="http://schemas.microsoft.com/office/word/2010/wordml" xmlns:w15="http://schemas.microsoft.com/office/word/2012/wordml" xmlns:w16se="http://schemas.microsoft.com/office/word/2015/wordml/symex" xmlns:wpg="http://schemas.microsoft.com/office/word/2010/wordprocessingGroup" xmlns:wpi="http://schemas.microsoft.com/office/word/2010/wordprocessingInk" xmlns:wne="http://schemas.microsoft.com/office/word/2006/wordml" xmlns:wps="http://schemas.microsoft.com/office/word/2010/wordprocessingShape" mc:Ignorable="w14 w15 w16se wp14">
+<w:document xmlns:wpc="http://schemas.microsoft.com/office/word/2010/wordprocessingCanvas" xmlns:mc="http://schemas.openxmlformats.org/markup-compatibility/2006" xmlns:o="urn:schemas-microsoft-com:office:office" xmlns:r="http://schemas.openxmlformats.org/officeDocument/2006/relationships" xmlns:m="http://schemas.openxmlformats.org/officeDocument/2006/math" xmlns:v="urn:schemas-microsoft-com:vml" xmlns:wp14="http://schemas.microsoft.com/office/word/2010/wordprocessingDrawing" xmlns:wp="http://schemas.openxmlformats.org/drawingml/2006/wordprocessingDrawing" xmlns:w10="urn:schemas-microsoft-com:office:word" xmlns:w="http://schemas.openxmlformats.org/wordprocessingml/2006/main" xmlns:w14="http://schemas.microsoft.com/office/word/2010/wordml" xmlns:wpg="http://schemas.microsoft.com/office/word/2010/wordprocessingGroup" xmlns:wpi="http://schemas.microsoft.com/office/word/2010/wordprocessingInk" xmlns:wne="http://schemas.microsoft.com/office/word/2006/wordml" xmlns:wps="http://schemas.microsoft.com/office/word/2010/wordprocessingShape" mc:Ignorable="w14 wp14">
   <w:body>
     <w:p>
       <w:pPr>
@@ -477,9 +477,9 @@
       <w:pPr>
         <w:jc w:val="center"/>
         <w:sectPr>
-          <w:headerReference w:type="default" r:id="rId5"/>
-          <w:footerReference w:type="even" r:id="rId6"/>
-          <w:footerReference w:type="default" r:id="rId7"/>
+          <w:headerReference w:type="default" r:id="rId8"/>
+          <w:footerReference w:type="even" r:id="rId9"/>
+          <w:footerReference w:type="default" r:id="rId10"/>
           <w:pgSz w:w="12240" w:h="15840" w:code="1"/>
           <w:pgMar w:top="1440" w:right="1800" w:bottom="1440" w:left="1800" w:header="720" w:footer="720" w:gutter="0"/>
           <w:pgNumType w:start="1"/>
@@ -544,7 +544,11 @@
     <w:sdt>
       <w:sdtPr>
         <w:rPr>
-          <w:lang w:val="fr-FR"/>
+          <w:rFonts w:asciiTheme="minorHAnsi" w:eastAsiaTheme="minorHAnsi" w:hAnsiTheme="minorHAnsi" w:cstheme="minorBidi"/>
+          <w:color w:val="auto"/>
+          <w:sz w:val="22"/>
+          <w:szCs w:val="22"/>
+          <w:lang w:val="fr-FR" w:eastAsia="en-US"/>
         </w:rPr>
         <w:id w:val="442495564"/>
         <w:docPartObj>
@@ -554,19 +558,14 @@
       </w:sdtPr>
       <w:sdtEndPr>
         <w:rPr>
-          <w:rFonts w:asciiTheme="minorHAnsi" w:eastAsiaTheme="minorHAnsi" w:hAnsiTheme="minorHAnsi" w:cstheme="minorBidi"/>
           <w:b/>
           <w:bCs/>
-          <w:color w:val="auto"/>
-          <w:sz w:val="22"/>
-          <w:szCs w:val="22"/>
-          <w:lang w:eastAsia="en-US"/>
         </w:rPr>
       </w:sdtEndPr>
       <w:sdtContent>
         <w:p>
           <w:pPr>
-            <w:pStyle w:val="En-ttedetabledesmatires"/>
+            <w:pStyle w:val="TOCHeading"/>
           </w:pPr>
           <w:r>
             <w:rPr>
@@ -577,12 +576,14 @@
         </w:p>
         <w:p>
           <w:pPr>
-            <w:pStyle w:val="TM1"/>
+            <w:pStyle w:val="TOC1"/>
             <w:tabs>
               <w:tab w:val="right" w:leader="dot" w:pos="8630"/>
             </w:tabs>
             <w:rPr>
+              <w:rFonts w:eastAsiaTheme="minorEastAsia"/>
               <w:noProof/>
+              <w:lang w:val="en-CA" w:eastAsia="ja-JP"/>
             </w:rPr>
           </w:pPr>
           <w:r>
@@ -594,10 +595,10 @@
           <w:r>
             <w:fldChar w:fldCharType="separate"/>
           </w:r>
-          <w:hyperlink w:anchor="_Toc441046425" w:history="1">
+          <w:hyperlink w:anchor="_Toc441050193" w:history="1">
             <w:r>
               <w:rPr>
-                <w:rStyle w:val="Lienhypertexte"/>
+                <w:rStyle w:val="Hyperlink"/>
                 <w:noProof/>
               </w:rPr>
               <w:t>Sujet</w:t>
@@ -621,7 +622,77 @@
                 <w:noProof/>
                 <w:webHidden/>
               </w:rPr>
-              <w:instrText xml:space="preserve"> PAGEREF _Toc441046425 \h </w:instrText>
+              <w:instrText xml:space="preserve"> PAGEREF _Toc441050193 \h </w:instrText>
+            </w:r>
+            <w:r>
+              <w:rPr>
+                <w:noProof/>
+                <w:webHidden/>
+              </w:rPr>
+            </w:r>
+            <w:r>
+              <w:rPr>
+                <w:noProof/>
+                <w:webHidden/>
+              </w:rPr>
+              <w:fldChar w:fldCharType="separate"/>
+            </w:r>
+            <w:r>
+              <w:rPr>
+                <w:noProof/>
+                <w:webHidden/>
+              </w:rPr>
+              <w:t>3</w:t>
+            </w:r>
+            <w:r>
+              <w:rPr>
+                <w:noProof/>
+                <w:webHidden/>
+              </w:rPr>
+              <w:fldChar w:fldCharType="end"/>
+            </w:r>
+          </w:hyperlink>
+        </w:p>
+        <w:p>
+          <w:pPr>
+            <w:pStyle w:val="TOC1"/>
+            <w:tabs>
+              <w:tab w:val="right" w:leader="dot" w:pos="8630"/>
+            </w:tabs>
+            <w:rPr>
+              <w:rFonts w:eastAsiaTheme="minorEastAsia"/>
+              <w:noProof/>
+              <w:lang w:val="en-CA" w:eastAsia="ja-JP"/>
+            </w:rPr>
+          </w:pPr>
+          <w:hyperlink w:anchor="_Toc441050194" w:history="1">
+            <w:r>
+              <w:rPr>
+                <w:rStyle w:val="Hyperlink"/>
+                <w:noProof/>
+              </w:rPr>
+              <w:t>Les enjeux</w:t>
+            </w:r>
+            <w:r>
+              <w:rPr>
+                <w:noProof/>
+                <w:webHidden/>
+              </w:rPr>
+              <w:tab/>
+            </w:r>
+            <w:r>
+              <w:rPr>
+                <w:noProof/>
+                <w:webHidden/>
+              </w:rPr>
+              <w:fldChar w:fldCharType="begin"/>
+            </w:r>
+            <w:r>
+              <w:rPr>
+                <w:noProof/>
+                <w:webHidden/>
+              </w:rPr>
+              <w:instrText xml:space="preserve"> PAGEREF _Toc441050194 \h </w:instrText>
             </w:r>
             <w:r>
               <w:rPr>
@@ -680,15 +751,17 @@
         </w:rPr>
         <w:br w:type="page"/>
       </w:r>
-    </w:p>
-    <w:p>
-      <w:pPr>
-        <w:pStyle w:val="Titre1"/>
+      <w:bookmarkStart w:id="0" w:name="_GoBack"/>
+      <w:bookmarkEnd w:id="0"/>
+    </w:p>
+    <w:p>
+      <w:pPr>
+        <w:pStyle w:val="Heading1"/>
         <w:rPr>
           <w:sz w:val="40"/>
         </w:rPr>
       </w:pPr>
-      <w:bookmarkStart w:id="0" w:name="_Toc441046425"/>
+      <w:bookmarkStart w:id="1" w:name="_Toc441050193"/>
       <w:r>
         <w:rPr>
           <w:sz w:val="40"/>
@@ -696,7 +769,7 @@
         <w:lastRenderedPageBreak/>
         <w:t>Sujet</w:t>
       </w:r>
-      <w:bookmarkEnd w:id="0"/>
+      <w:bookmarkEnd w:id="1"/>
     </w:p>
     <w:p/>
     <w:p>
@@ -721,17 +794,19 @@
     <w:p/>
     <w:p>
       <w:pPr>
-        <w:pStyle w:val="Titre1"/>
+        <w:pStyle w:val="Heading1"/>
         <w:rPr>
           <w:sz w:val="40"/>
         </w:rPr>
       </w:pPr>
+      <w:bookmarkStart w:id="2" w:name="_Toc441050194"/>
       <w:r>
         <w:rPr>
           <w:sz w:val="40"/>
         </w:rPr>
         <w:t>Les enjeux</w:t>
       </w:r>
+      <w:bookmarkEnd w:id="2"/>
     </w:p>
     <w:p>
       <w:r>
@@ -801,8 +876,6 @@
       <w:r>
         <w:t xml:space="preserve"> Il nous permettra d’étendre nos connaissances sur les technologies existantes ainsi que de les expérimenter. </w:t>
       </w:r>
-      <w:bookmarkStart w:id="1" w:name="_GoBack"/>
-      <w:bookmarkEnd w:id="1"/>
     </w:p>
     <w:p/>
     <w:sectPr>
@@ -815,38 +888,63 @@
 </w:document>
 </file>
 
+<file path=word/endnotes.xml><?xml version="1.0" encoding="utf-8"?>
+<w:endnotes xmlns:wpc="http://schemas.microsoft.com/office/word/2010/wordprocessingCanvas" xmlns:mc="http://schemas.openxmlformats.org/markup-compatibility/2006" xmlns:o="urn:schemas-microsoft-com:office:office" xmlns:r="http://schemas.openxmlformats.org/officeDocument/2006/relationships" xmlns:m="http://schemas.openxmlformats.org/officeDocument/2006/math" xmlns:v="urn:schemas-microsoft-com:vml" xmlns:wp14="http://schemas.microsoft.com/office/word/2010/wordprocessingDrawing" xmlns:wp="http://schemas.openxmlformats.org/drawingml/2006/wordprocessingDrawing" xmlns:w10="urn:schemas-microsoft-com:office:word" xmlns:w="http://schemas.openxmlformats.org/wordprocessingml/2006/main" xmlns:w14="http://schemas.microsoft.com/office/word/2010/wordml" xmlns:wpg="http://schemas.microsoft.com/office/word/2010/wordprocessingGroup" xmlns:wpi="http://schemas.microsoft.com/office/word/2010/wordprocessingInk" xmlns:wne="http://schemas.microsoft.com/office/word/2006/wordml" xmlns:wps="http://schemas.microsoft.com/office/word/2010/wordprocessingShape" mc:Ignorable="w14 wp14">
+  <w:endnote w:type="separator" w:id="-1">
+    <w:p>
+      <w:pPr>
+        <w:spacing w:after="0" w:line="240" w:lineRule="auto"/>
+      </w:pPr>
+      <w:r>
+        <w:separator/>
+      </w:r>
+    </w:p>
+  </w:endnote>
+  <w:endnote w:type="continuationSeparator" w:id="0">
+    <w:p>
+      <w:pPr>
+        <w:spacing w:after="0" w:line="240" w:lineRule="auto"/>
+      </w:pPr>
+      <w:r>
+        <w:continuationSeparator/>
+      </w:r>
+    </w:p>
+  </w:endnote>
+</w:endnotes>
+</file>
+
 <file path=word/footer1.xml><?xml version="1.0" encoding="utf-8"?>
-<w:ftr xmlns:wpc="http://schemas.microsoft.com/office/word/2010/wordprocessingCanvas" xmlns:cx="http://schemas.microsoft.com/office/drawing/2014/chartex" xmlns:cx1="http://schemas.microsoft.com/office/drawing/2015/9/8/chartex" xmlns:mc="http://schemas.openxmlformats.org/markup-compatibility/2006" xmlns:o="urn:schemas-microsoft-com:office:office" xmlns:r="http://schemas.openxmlformats.org/officeDocument/2006/relationships" xmlns:m="http://schemas.openxmlformats.org/officeDocument/2006/math" xmlns:v="urn:schemas-microsoft-com:vml" xmlns:wp14="http://schemas.microsoft.com/office/word/2010/wordprocessingDrawing" xmlns:wp="http://schemas.openxmlformats.org/drawingml/2006/wordprocessingDrawing" xmlns:w10="urn:schemas-microsoft-com:office:word" xmlns:w="http://schemas.openxmlformats.org/wordprocessingml/2006/main" xmlns:w14="http://schemas.microsoft.com/office/word/2010/wordml" xmlns:w15="http://schemas.microsoft.com/office/word/2012/wordml" xmlns:w16se="http://schemas.microsoft.com/office/word/2015/wordml/symex" xmlns:wpg="http://schemas.microsoft.com/office/word/2010/wordprocessingGroup" xmlns:wpi="http://schemas.microsoft.com/office/word/2010/wordprocessingInk" xmlns:wne="http://schemas.microsoft.com/office/word/2006/wordml" xmlns:wps="http://schemas.microsoft.com/office/word/2010/wordprocessingShape" mc:Ignorable="w14 w15 w16se wp14">
+<w:ftr xmlns:wpc="http://schemas.microsoft.com/office/word/2010/wordprocessingCanvas" xmlns:mc="http://schemas.openxmlformats.org/markup-compatibility/2006" xmlns:o="urn:schemas-microsoft-com:office:office" xmlns:r="http://schemas.openxmlformats.org/officeDocument/2006/relationships" xmlns:m="http://schemas.openxmlformats.org/officeDocument/2006/math" xmlns:v="urn:schemas-microsoft-com:vml" xmlns:wp14="http://schemas.microsoft.com/office/word/2010/wordprocessingDrawing" xmlns:wp="http://schemas.openxmlformats.org/drawingml/2006/wordprocessingDrawing" xmlns:w10="urn:schemas-microsoft-com:office:word" xmlns:w="http://schemas.openxmlformats.org/wordprocessingml/2006/main" xmlns:w14="http://schemas.microsoft.com/office/word/2010/wordml" xmlns:wpg="http://schemas.microsoft.com/office/word/2010/wordprocessingGroup" xmlns:wpi="http://schemas.microsoft.com/office/word/2010/wordprocessingInk" xmlns:wne="http://schemas.microsoft.com/office/word/2006/wordml" xmlns:wps="http://schemas.microsoft.com/office/word/2010/wordprocessingShape" mc:Ignorable="w14 wp14">
   <w:p>
     <w:pPr>
-      <w:pStyle w:val="Pieddepage"/>
+      <w:pStyle w:val="Footer"/>
       <w:framePr w:wrap="around" w:vAnchor="text" w:hAnchor="margin" w:xAlign="right" w:y="1"/>
       <w:rPr>
-        <w:rStyle w:val="Numrodepage"/>
+        <w:rStyle w:val="PageNumber"/>
       </w:rPr>
     </w:pPr>
     <w:r>
       <w:rPr>
-        <w:rStyle w:val="Numrodepage"/>
+        <w:rStyle w:val="PageNumber"/>
       </w:rPr>
       <w:fldChar w:fldCharType="begin"/>
     </w:r>
     <w:r>
       <w:rPr>
-        <w:rStyle w:val="Numrodepage"/>
+        <w:rStyle w:val="PageNumber"/>
       </w:rPr>
       <w:instrText xml:space="preserve">PAGE  </w:instrText>
     </w:r>
     <w:r>
       <w:rPr>
-        <w:rStyle w:val="Numrodepage"/>
+        <w:rStyle w:val="PageNumber"/>
       </w:rPr>
       <w:fldChar w:fldCharType="end"/>
     </w:r>
   </w:p>
   <w:p>
     <w:pPr>
-      <w:pStyle w:val="Pieddepage"/>
+      <w:pStyle w:val="Footer"/>
       <w:ind w:right="360"/>
     </w:pPr>
   </w:p>
@@ -854,61 +952,61 @@
 </file>
 
 <file path=word/footer2.xml><?xml version="1.0" encoding="utf-8"?>
-<w:ftr xmlns:wpc="http://schemas.microsoft.com/office/word/2010/wordprocessingCanvas" xmlns:cx="http://schemas.microsoft.com/office/drawing/2014/chartex" xmlns:cx1="http://schemas.microsoft.com/office/drawing/2015/9/8/chartex" xmlns:mc="http://schemas.openxmlformats.org/markup-compatibility/2006" xmlns:o="urn:schemas-microsoft-com:office:office" xmlns:r="http://schemas.openxmlformats.org/officeDocument/2006/relationships" xmlns:m="http://schemas.openxmlformats.org/officeDocument/2006/math" xmlns:v="urn:schemas-microsoft-com:vml" xmlns:wp14="http://schemas.microsoft.com/office/word/2010/wordprocessingDrawing" xmlns:wp="http://schemas.openxmlformats.org/drawingml/2006/wordprocessingDrawing" xmlns:w10="urn:schemas-microsoft-com:office:word" xmlns:w="http://schemas.openxmlformats.org/wordprocessingml/2006/main" xmlns:w14="http://schemas.microsoft.com/office/word/2010/wordml" xmlns:w15="http://schemas.microsoft.com/office/word/2012/wordml" xmlns:w16se="http://schemas.microsoft.com/office/word/2015/wordml/symex" xmlns:wpg="http://schemas.microsoft.com/office/word/2010/wordprocessingGroup" xmlns:wpi="http://schemas.microsoft.com/office/word/2010/wordprocessingInk" xmlns:wne="http://schemas.microsoft.com/office/word/2006/wordml" xmlns:wps="http://schemas.microsoft.com/office/word/2010/wordprocessingShape" mc:Ignorable="w14 w15 w16se wp14">
+<w:ftr xmlns:wpc="http://schemas.microsoft.com/office/word/2010/wordprocessingCanvas" xmlns:mc="http://schemas.openxmlformats.org/markup-compatibility/2006" xmlns:o="urn:schemas-microsoft-com:office:office" xmlns:r="http://schemas.openxmlformats.org/officeDocument/2006/relationships" xmlns:m="http://schemas.openxmlformats.org/officeDocument/2006/math" xmlns:v="urn:schemas-microsoft-com:vml" xmlns:wp14="http://schemas.microsoft.com/office/word/2010/wordprocessingDrawing" xmlns:wp="http://schemas.openxmlformats.org/drawingml/2006/wordprocessingDrawing" xmlns:w10="urn:schemas-microsoft-com:office:word" xmlns:w="http://schemas.openxmlformats.org/wordprocessingml/2006/main" xmlns:w14="http://schemas.microsoft.com/office/word/2010/wordml" xmlns:wpg="http://schemas.microsoft.com/office/word/2010/wordprocessingGroup" xmlns:wpi="http://schemas.microsoft.com/office/word/2010/wordprocessingInk" xmlns:wne="http://schemas.microsoft.com/office/word/2006/wordml" xmlns:wps="http://schemas.microsoft.com/office/word/2010/wordprocessingShape" mc:Ignorable="w14 wp14">
   <w:p>
     <w:pPr>
-      <w:pStyle w:val="Pieddepage"/>
+      <w:pStyle w:val="Footer"/>
       <w:framePr w:wrap="around" w:vAnchor="text" w:hAnchor="margin" w:xAlign="right" w:y="1"/>
       <w:jc w:val="right"/>
       <w:rPr>
-        <w:rStyle w:val="Numrodepage"/>
+        <w:rStyle w:val="PageNumber"/>
       </w:rPr>
     </w:pPr>
     <w:r>
       <w:rPr>
-        <w:rStyle w:val="Numrodepage"/>
+        <w:rStyle w:val="PageNumber"/>
       </w:rPr>
       <w:fldChar w:fldCharType="begin"/>
     </w:r>
     <w:r>
       <w:rPr>
-        <w:rStyle w:val="Numrodepage"/>
+        <w:rStyle w:val="PageNumber"/>
       </w:rPr>
       <w:instrText xml:space="preserve">PAGE  </w:instrText>
     </w:r>
     <w:r>
       <w:rPr>
-        <w:rStyle w:val="Numrodepage"/>
+        <w:rStyle w:val="PageNumber"/>
       </w:rPr>
       <w:fldChar w:fldCharType="separate"/>
     </w:r>
     <w:r>
       <w:rPr>
-        <w:rStyle w:val="Numrodepage"/>
+        <w:rStyle w:val="PageNumber"/>
         <w:noProof/>
       </w:rPr>
       <w:t>2</w:t>
     </w:r>
     <w:r>
       <w:rPr>
-        <w:rStyle w:val="Numrodepage"/>
+        <w:rStyle w:val="PageNumber"/>
       </w:rPr>
       <w:fldChar w:fldCharType="end"/>
     </w:r>
   </w:p>
   <w:p>
     <w:pPr>
-      <w:pStyle w:val="Pieddepage"/>
+      <w:pStyle w:val="Footer"/>
       <w:framePr w:wrap="around" w:vAnchor="text" w:hAnchor="margin" w:xAlign="right" w:y="1"/>
       <w:ind w:right="360"/>
       <w:rPr>
-        <w:rStyle w:val="Numrodepage"/>
+        <w:rStyle w:val="PageNumber"/>
       </w:rPr>
     </w:pPr>
   </w:p>
   <w:p>
     <w:pPr>
-      <w:pStyle w:val="Pieddepage"/>
+      <w:pStyle w:val="Footer"/>
       <w:ind w:right="360"/>
       <w:jc w:val="right"/>
     </w:pPr>
@@ -916,11 +1014,36 @@
 </w:ftr>
 </file>
 
+<file path=word/footnotes.xml><?xml version="1.0" encoding="utf-8"?>
+<w:footnotes xmlns:wpc="http://schemas.microsoft.com/office/word/2010/wordprocessingCanvas" xmlns:mc="http://schemas.openxmlformats.org/markup-compatibility/2006" xmlns:o="urn:schemas-microsoft-com:office:office" xmlns:r="http://schemas.openxmlformats.org/officeDocument/2006/relationships" xmlns:m="http://schemas.openxmlformats.org/officeDocument/2006/math" xmlns:v="urn:schemas-microsoft-com:vml" xmlns:wp14="http://schemas.microsoft.com/office/word/2010/wordprocessingDrawing" xmlns:wp="http://schemas.openxmlformats.org/drawingml/2006/wordprocessingDrawing" xmlns:w10="urn:schemas-microsoft-com:office:word" xmlns:w="http://schemas.openxmlformats.org/wordprocessingml/2006/main" xmlns:w14="http://schemas.microsoft.com/office/word/2010/wordml" xmlns:wpg="http://schemas.microsoft.com/office/word/2010/wordprocessingGroup" xmlns:wpi="http://schemas.microsoft.com/office/word/2010/wordprocessingInk" xmlns:wne="http://schemas.microsoft.com/office/word/2006/wordml" xmlns:wps="http://schemas.microsoft.com/office/word/2010/wordprocessingShape" mc:Ignorable="w14 wp14">
+  <w:footnote w:type="separator" w:id="-1">
+    <w:p>
+      <w:pPr>
+        <w:spacing w:after="0" w:line="240" w:lineRule="auto"/>
+      </w:pPr>
+      <w:r>
+        <w:separator/>
+      </w:r>
+    </w:p>
+  </w:footnote>
+  <w:footnote w:type="continuationSeparator" w:id="0">
+    <w:p>
+      <w:pPr>
+        <w:spacing w:after="0" w:line="240" w:lineRule="auto"/>
+      </w:pPr>
+      <w:r>
+        <w:continuationSeparator/>
+      </w:r>
+    </w:p>
+  </w:footnote>
+</w:footnotes>
+</file>
+
 <file path=word/header1.xml><?xml version="1.0" encoding="utf-8"?>
-<w:hdr xmlns:wpc="http://schemas.microsoft.com/office/word/2010/wordprocessingCanvas" xmlns:cx="http://schemas.microsoft.com/office/drawing/2014/chartex" xmlns:cx1="http://schemas.microsoft.com/office/drawing/2015/9/8/chartex" xmlns:mc="http://schemas.openxmlformats.org/markup-compatibility/2006" xmlns:o="urn:schemas-microsoft-com:office:office" xmlns:r="http://schemas.openxmlformats.org/officeDocument/2006/relationships" xmlns:m="http://schemas.openxmlformats.org/officeDocument/2006/math" xmlns:v="urn:schemas-microsoft-com:vml" xmlns:wp14="http://schemas.microsoft.com/office/word/2010/wordprocessingDrawing" xmlns:wp="http://schemas.openxmlformats.org/drawingml/2006/wordprocessingDrawing" xmlns:w10="urn:schemas-microsoft-com:office:word" xmlns:w="http://schemas.openxmlformats.org/wordprocessingml/2006/main" xmlns:w14="http://schemas.microsoft.com/office/word/2010/wordml" xmlns:w15="http://schemas.microsoft.com/office/word/2012/wordml" xmlns:w16se="http://schemas.microsoft.com/office/word/2015/wordml/symex" xmlns:wpg="http://schemas.microsoft.com/office/word/2010/wordprocessingGroup" xmlns:wpi="http://schemas.microsoft.com/office/word/2010/wordprocessingInk" xmlns:wne="http://schemas.microsoft.com/office/word/2006/wordml" xmlns:wps="http://schemas.microsoft.com/office/word/2010/wordprocessingShape" mc:Ignorable="w14 w15 w16se wp14">
+<w:hdr xmlns:wpc="http://schemas.microsoft.com/office/word/2010/wordprocessingCanvas" xmlns:mc="http://schemas.openxmlformats.org/markup-compatibility/2006" xmlns:o="urn:schemas-microsoft-com:office:office" xmlns:r="http://schemas.openxmlformats.org/officeDocument/2006/relationships" xmlns:m="http://schemas.openxmlformats.org/officeDocument/2006/math" xmlns:v="urn:schemas-microsoft-com:vml" xmlns:wp14="http://schemas.microsoft.com/office/word/2010/wordprocessingDrawing" xmlns:wp="http://schemas.openxmlformats.org/drawingml/2006/wordprocessingDrawing" xmlns:w10="urn:schemas-microsoft-com:office:word" xmlns:w="http://schemas.openxmlformats.org/wordprocessingml/2006/main" xmlns:w14="http://schemas.microsoft.com/office/word/2010/wordml" xmlns:wpg="http://schemas.microsoft.com/office/word/2010/wordprocessingGroup" xmlns:wpi="http://schemas.microsoft.com/office/word/2010/wordprocessingInk" xmlns:wne="http://schemas.microsoft.com/office/word/2006/wordml" xmlns:wps="http://schemas.microsoft.com/office/word/2010/wordprocessingShape" mc:Ignorable="w14 wp14">
   <w:p>
     <w:pPr>
-      <w:pStyle w:val="En-tte"/>
+      <w:pStyle w:val="Header"/>
       <w:jc w:val="right"/>
       <w:rPr>
         <w:lang w:val="fr-CA"/>
@@ -937,7 +1060,7 @@
 </file>
 
 <file path=word/styles.xml><?xml version="1.0" encoding="utf-8"?>
-<w:styles xmlns:mc="http://schemas.openxmlformats.org/markup-compatibility/2006" xmlns:r="http://schemas.openxmlformats.org/officeDocument/2006/relationships" xmlns:w="http://schemas.openxmlformats.org/wordprocessingml/2006/main" xmlns:w14="http://schemas.microsoft.com/office/word/2010/wordml" xmlns:w15="http://schemas.microsoft.com/office/word/2012/wordml" xmlns:w16se="http://schemas.microsoft.com/office/word/2015/wordml/symex" mc:Ignorable="w14 w15 w16se">
+<w:styles xmlns:mc="http://schemas.openxmlformats.org/markup-compatibility/2006" xmlns:r="http://schemas.openxmlformats.org/officeDocument/2006/relationships" xmlns:w="http://schemas.openxmlformats.org/wordprocessingml/2006/main" xmlns:w14="http://schemas.microsoft.com/office/word/2010/wordml" mc:Ignorable="w14">
   <w:docDefaults>
     <w:rPrDefault>
       <w:rPr>
@@ -953,388 +1076,157 @@
       </w:pPr>
     </w:pPrDefault>
   </w:docDefaults>
-  <w:latentStyles w:defLockedState="0" w:defUIPriority="99" w:defSemiHidden="0" w:defUnhideWhenUsed="0" w:defQFormat="0" w:count="371">
-    <w:lsdException w:name="Normal" w:uiPriority="0" w:qFormat="1"/>
-    <w:lsdException w:name="heading 1" w:uiPriority="9" w:qFormat="1"/>
-    <w:lsdException w:name="heading 2" w:semiHidden="1" w:uiPriority="9" w:unhideWhenUsed="1" w:qFormat="1"/>
-    <w:lsdException w:name="heading 3" w:semiHidden="1" w:uiPriority="9" w:unhideWhenUsed="1" w:qFormat="1"/>
-    <w:lsdException w:name="heading 4" w:semiHidden="1" w:uiPriority="9" w:unhideWhenUsed="1" w:qFormat="1"/>
-    <w:lsdException w:name="heading 5" w:semiHidden="1" w:uiPriority="9" w:unhideWhenUsed="1" w:qFormat="1"/>
-    <w:lsdException w:name="heading 6" w:semiHidden="1" w:uiPriority="9" w:unhideWhenUsed="1" w:qFormat="1"/>
-    <w:lsdException w:name="heading 7" w:semiHidden="1" w:uiPriority="9" w:unhideWhenUsed="1" w:qFormat="1"/>
-    <w:lsdException w:name="heading 8" w:semiHidden="1" w:uiPriority="9" w:unhideWhenUsed="1" w:qFormat="1"/>
-    <w:lsdException w:name="heading 9" w:semiHidden="1" w:uiPriority="9" w:unhideWhenUsed="1" w:qFormat="1"/>
-    <w:lsdException w:name="index 1" w:semiHidden="1" w:unhideWhenUsed="1"/>
-    <w:lsdException w:name="index 2" w:semiHidden="1" w:unhideWhenUsed="1"/>
-    <w:lsdException w:name="index 3" w:semiHidden="1" w:unhideWhenUsed="1"/>
-    <w:lsdException w:name="index 4" w:semiHidden="1" w:unhideWhenUsed="1"/>
-    <w:lsdException w:name="index 5" w:semiHidden="1" w:unhideWhenUsed="1"/>
-    <w:lsdException w:name="index 6" w:semiHidden="1" w:unhideWhenUsed="1"/>
-    <w:lsdException w:name="index 7" w:semiHidden="1" w:unhideWhenUsed="1"/>
-    <w:lsdException w:name="index 8" w:semiHidden="1" w:unhideWhenUsed="1"/>
-    <w:lsdException w:name="index 9" w:semiHidden="1" w:unhideWhenUsed="1"/>
-    <w:lsdException w:name="toc 1" w:semiHidden="1" w:uiPriority="39" w:unhideWhenUsed="1"/>
-    <w:lsdException w:name="toc 2" w:semiHidden="1" w:uiPriority="39" w:unhideWhenUsed="1"/>
-    <w:lsdException w:name="toc 3" w:semiHidden="1" w:uiPriority="39" w:unhideWhenUsed="1"/>
-    <w:lsdException w:name="toc 4" w:semiHidden="1" w:uiPriority="39" w:unhideWhenUsed="1"/>
-    <w:lsdException w:name="toc 5" w:semiHidden="1" w:uiPriority="39" w:unhideWhenUsed="1"/>
-    <w:lsdException w:name="toc 6" w:semiHidden="1" w:uiPriority="39" w:unhideWhenUsed="1"/>
-    <w:lsdException w:name="toc 7" w:semiHidden="1" w:uiPriority="39" w:unhideWhenUsed="1"/>
-    <w:lsdException w:name="toc 8" w:semiHidden="1" w:uiPriority="39" w:unhideWhenUsed="1"/>
-    <w:lsdException w:name="toc 9" w:semiHidden="1" w:uiPriority="39" w:unhideWhenUsed="1"/>
-    <w:lsdException w:name="Normal Indent" w:semiHidden="1" w:unhideWhenUsed="1"/>
-    <w:lsdException w:name="footnote text" w:semiHidden="1" w:unhideWhenUsed="1"/>
-    <w:lsdException w:name="annotation text" w:semiHidden="1" w:unhideWhenUsed="1"/>
-    <w:lsdException w:name="header" w:semiHidden="1" w:uiPriority="0" w:unhideWhenUsed="1"/>
-    <w:lsdException w:name="footer" w:semiHidden="1" w:uiPriority="0" w:unhideWhenUsed="1"/>
-    <w:lsdException w:name="index heading" w:semiHidden="1" w:unhideWhenUsed="1"/>
-    <w:lsdException w:name="caption" w:semiHidden="1" w:uiPriority="35" w:unhideWhenUsed="1" w:qFormat="1"/>
-    <w:lsdException w:name="table of figures" w:semiHidden="1" w:unhideWhenUsed="1"/>
-    <w:lsdException w:name="envelope address" w:semiHidden="1" w:unhideWhenUsed="1"/>
-    <w:lsdException w:name="envelope return" w:semiHidden="1" w:unhideWhenUsed="1"/>
-    <w:lsdException w:name="footnote reference" w:semiHidden="1" w:unhideWhenUsed="1"/>
-    <w:lsdException w:name="annotation reference" w:semiHidden="1" w:unhideWhenUsed="1"/>
-    <w:lsdException w:name="line number" w:semiHidden="1" w:unhideWhenUsed="1"/>
-    <w:lsdException w:name="page number" w:semiHidden="1" w:uiPriority="0" w:unhideWhenUsed="1"/>
-    <w:lsdException w:name="endnote reference" w:semiHidden="1" w:unhideWhenUsed="1"/>
-    <w:lsdException w:name="endnote text" w:semiHidden="1" w:unhideWhenUsed="1"/>
-    <w:lsdException w:name="table of authorities" w:semiHidden="1" w:unhideWhenUsed="1"/>
-    <w:lsdException w:name="macro" w:semiHidden="1" w:unhideWhenUsed="1"/>
-    <w:lsdException w:name="toa heading" w:semiHidden="1" w:unhideWhenUsed="1"/>
-    <w:lsdException w:name="List" w:semiHidden="1" w:unhideWhenUsed="1"/>
-    <w:lsdException w:name="List Bullet" w:semiHidden="1" w:unhideWhenUsed="1"/>
-    <w:lsdException w:name="List Number" w:semiHidden="1" w:unhideWhenUsed="1"/>
-    <w:lsdException w:name="List 2" w:semiHidden="1" w:unhideWhenUsed="1"/>
-    <w:lsdException w:name="List 3" w:semiHidden="1" w:unhideWhenUsed="1"/>
-    <w:lsdException w:name="List 4" w:semiHidden="1" w:unhideWhenUsed="1"/>
-    <w:lsdException w:name="List 5" w:semiHidden="1" w:unhideWhenUsed="1"/>
-    <w:lsdException w:name="List Bullet 2" w:semiHidden="1" w:unhideWhenUsed="1"/>
-    <w:lsdException w:name="List Bullet 3" w:semiHidden="1" w:unhideWhenUsed="1"/>
-    <w:lsdException w:name="List Bullet 4" w:semiHidden="1" w:unhideWhenUsed="1"/>
-    <w:lsdException w:name="List Bullet 5" w:semiHidden="1" w:unhideWhenUsed="1"/>
-    <w:lsdException w:name="List Number 2" w:semiHidden="1" w:unhideWhenUsed="1"/>
-    <w:lsdException w:name="List Number 3" w:semiHidden="1" w:unhideWhenUsed="1"/>
-    <w:lsdException w:name="List Number 4" w:semiHidden="1" w:unhideWhenUsed="1"/>
-    <w:lsdException w:name="List Number 5" w:semiHidden="1" w:unhideWhenUsed="1"/>
-    <w:lsdException w:name="Title" w:uiPriority="10" w:qFormat="1"/>
-    <w:lsdException w:name="Closing" w:semiHidden="1" w:unhideWhenUsed="1"/>
-    <w:lsdException w:name="Signature" w:semiHidden="1" w:unhideWhenUsed="1"/>
-    <w:lsdException w:name="Default Paragraph Font" w:semiHidden="1" w:uiPriority="1" w:unhideWhenUsed="1"/>
-    <w:lsdException w:name="Body Text" w:semiHidden="1" w:unhideWhenUsed="1"/>
-    <w:lsdException w:name="Body Text Indent" w:semiHidden="1" w:unhideWhenUsed="1"/>
-    <w:lsdException w:name="List Continue" w:semiHidden="1" w:unhideWhenUsed="1"/>
-    <w:lsdException w:name="List Continue 2" w:semiHidden="1" w:unhideWhenUsed="1"/>
-    <w:lsdException w:name="List Continue 3" w:semiHidden="1" w:unhideWhenUsed="1"/>
-    <w:lsdException w:name="List Continue 4" w:semiHidden="1" w:unhideWhenUsed="1"/>
-    <w:lsdException w:name="List Continue 5" w:semiHidden="1" w:unhideWhenUsed="1"/>
-    <w:lsdException w:name="Message Header" w:semiHidden="1" w:unhideWhenUsed="1"/>
-    <w:lsdException w:name="Subtitle" w:uiPriority="11" w:qFormat="1"/>
-    <w:lsdException w:name="Salutation" w:semiHidden="1" w:unhideWhenUsed="1"/>
-    <w:lsdException w:name="Date" w:semiHidden="1" w:unhideWhenUsed="1"/>
-    <w:lsdException w:name="Body Text First Indent" w:semiHidden="1" w:unhideWhenUsed="1"/>
-    <w:lsdException w:name="Body Text First Indent 2" w:semiHidden="1" w:unhideWhenUsed="1"/>
-    <w:lsdException w:name="Note Heading" w:semiHidden="1" w:unhideWhenUsed="1"/>
-    <w:lsdException w:name="Body Text 2" w:semiHidden="1" w:unhideWhenUsed="1"/>
-    <w:lsdException w:name="Body Text 3" w:semiHidden="1" w:unhideWhenUsed="1"/>
-    <w:lsdException w:name="Body Text Indent 2" w:semiHidden="1" w:unhideWhenUsed="1"/>
-    <w:lsdException w:name="Body Text Indent 3" w:semiHidden="1" w:unhideWhenUsed="1"/>
-    <w:lsdException w:name="Block Text" w:semiHidden="1" w:unhideWhenUsed="1"/>
-    <w:lsdException w:name="Hyperlink" w:semiHidden="1" w:unhideWhenUsed="1"/>
-    <w:lsdException w:name="FollowedHyperlink" w:semiHidden="1" w:unhideWhenUsed="1"/>
-    <w:lsdException w:name="Strong" w:uiPriority="22" w:qFormat="1"/>
-    <w:lsdException w:name="Emphasis" w:uiPriority="20" w:qFormat="1"/>
-    <w:lsdException w:name="Document Map" w:semiHidden="1" w:unhideWhenUsed="1"/>
-    <w:lsdException w:name="Plain Text" w:semiHidden="1" w:unhideWhenUsed="1"/>
-    <w:lsdException w:name="E-mail Signature" w:semiHidden="1" w:unhideWhenUsed="1"/>
-    <w:lsdException w:name="HTML Top of Form" w:semiHidden="1" w:unhideWhenUsed="1"/>
-    <w:lsdException w:name="HTML Bottom of Form" w:semiHidden="1" w:unhideWhenUsed="1"/>
-    <w:lsdException w:name="Normal (Web)" w:semiHidden="1" w:unhideWhenUsed="1"/>
-    <w:lsdException w:name="HTML Acronym" w:semiHidden="1" w:unhideWhenUsed="1"/>
-    <w:lsdException w:name="HTML Address" w:semiHidden="1" w:unhideWhenUsed="1"/>
-    <w:lsdException w:name="HTML Cite" w:semiHidden="1" w:unhideWhenUsed="1"/>
-    <w:lsdException w:name="HTML Code" w:semiHidden="1" w:unhideWhenUsed="1"/>
-    <w:lsdException w:name="HTML Definition" w:semiHidden="1" w:unhideWhenUsed="1"/>
-    <w:lsdException w:name="HTML Keyboard" w:semiHidden="1" w:unhideWhenUsed="1"/>
-    <w:lsdException w:name="HTML Preformatted" w:semiHidden="1" w:unhideWhenUsed="1"/>
-    <w:lsdException w:name="HTML Sample" w:semiHidden="1" w:unhideWhenUsed="1"/>
-    <w:lsdException w:name="HTML Typewriter" w:semiHidden="1" w:unhideWhenUsed="1"/>
-    <w:lsdException w:name="HTML Variable" w:semiHidden="1" w:unhideWhenUsed="1"/>
-    <w:lsdException w:name="Normal Table" w:semiHidden="1" w:unhideWhenUsed="1"/>
-    <w:lsdException w:name="annotation subject" w:semiHidden="1" w:unhideWhenUsed="1"/>
-    <w:lsdException w:name="No List" w:semiHidden="1" w:unhideWhenUsed="1"/>
-    <w:lsdException w:name="Outline List 1" w:semiHidden="1" w:unhideWhenUsed="1"/>
-    <w:lsdException w:name="Outline List 2" w:semiHidden="1" w:unhideWhenUsed="1"/>
-    <w:lsdException w:name="Outline List 3" w:semiHidden="1" w:unhideWhenUsed="1"/>
-    <w:lsdException w:name="Table Simple 1" w:semiHidden="1" w:unhideWhenUsed="1"/>
-    <w:lsdException w:name="Table Simple 2" w:semiHidden="1" w:unhideWhenUsed="1"/>
-    <w:lsdException w:name="Table Simple 3" w:semiHidden="1" w:unhideWhenUsed="1"/>
-    <w:lsdException w:name="Table Classic 1" w:semiHidden="1" w:unhideWhenUsed="1"/>
-    <w:lsdException w:name="Table Classic 2" w:semiHidden="1" w:unhideWhenUsed="1"/>
-    <w:lsdException w:name="Table Classic 3" w:semiHidden="1" w:unhideWhenUsed="1"/>
-    <w:lsdException w:name="Table Classic 4" w:semiHidden="1" w:unhideWhenUsed="1"/>
-    <w:lsdException w:name="Table Colorful 1" w:semiHidden="1" w:unhideWhenUsed="1"/>
-    <w:lsdException w:name="Table Colorful 2" w:semiHidden="1" w:unhideWhenUsed="1"/>
-    <w:lsdException w:name="Table Colorful 3" w:semiHidden="1" w:unhideWhenUsed="1"/>
-    <w:lsdException w:name="Table Columns 1" w:semiHidden="1" w:unhideWhenUsed="1"/>
-    <w:lsdException w:name="Table Columns 2" w:semiHidden="1" w:unhideWhenUsed="1"/>
-    <w:lsdException w:name="Table Columns 3" w:semiHidden="1" w:unhideWhenUsed="1"/>
-    <w:lsdException w:name="Table Columns 4" w:semiHidden="1" w:unhideWhenUsed="1"/>
-    <w:lsdException w:name="Table Columns 5" w:semiHidden="1" w:unhideWhenUsed="1"/>
-    <w:lsdException w:name="Table Grid 1" w:semiHidden="1" w:unhideWhenUsed="1"/>
-    <w:lsdException w:name="Table Grid 2" w:semiHidden="1" w:unhideWhenUsed="1"/>
-    <w:lsdException w:name="Table Grid 3" w:semiHidden="1" w:unhideWhenUsed="1"/>
-    <w:lsdException w:name="Table Grid 4" w:semiHidden="1" w:unhideWhenUsed="1"/>
-    <w:lsdException w:name="Table Grid 5" w:semiHidden="1" w:unhideWhenUsed="1"/>
-    <w:lsdException w:name="Table Grid 6" w:semiHidden="1" w:unhideWhenUsed="1"/>
-    <w:lsdException w:name="Table Grid 7" w:semiHidden="1" w:unhideWhenUsed="1"/>
-    <w:lsdException w:name="Table Grid 8" w:semiHidden="1" w:unhideWhenUsed="1"/>
-    <w:lsdException w:name="Table List 1" w:semiHidden="1" w:unhideWhenUsed="1"/>
-    <w:lsdException w:name="Table List 2" w:semiHidden="1" w:unhideWhenUsed="1"/>
-    <w:lsdException w:name="Table List 3" w:semiHidden="1" w:unhideWhenUsed="1"/>
-    <w:lsdException w:name="Table List 4" w:semiHidden="1" w:unhideWhenUsed="1"/>
-    <w:lsdException w:name="Table List 5" w:semiHidden="1" w:unhideWhenUsed="1"/>
-    <w:lsdException w:name="Table List 6" w:semiHidden="1" w:unhideWhenUsed="1"/>
-    <w:lsdException w:name="Table List 7" w:semiHidden="1" w:unhideWhenUsed="1"/>
-    <w:lsdException w:name="Table List 8" w:semiHidden="1" w:unhideWhenUsed="1"/>
-    <w:lsdException w:name="Table 3D effects 1" w:semiHidden="1" w:unhideWhenUsed="1"/>
-    <w:lsdException w:name="Table 3D effects 2" w:semiHidden="1" w:unhideWhenUsed="1"/>
-    <w:lsdException w:name="Table 3D effects 3" w:semiHidden="1" w:unhideWhenUsed="1"/>
-    <w:lsdException w:name="Table Contemporary" w:semiHidden="1" w:unhideWhenUsed="1"/>
-    <w:lsdException w:name="Table Elegant" w:semiHidden="1" w:unhideWhenUsed="1"/>
-    <w:lsdException w:name="Table Professional" w:semiHidden="1" w:unhideWhenUsed="1"/>
-    <w:lsdException w:name="Table Subtle 1" w:semiHidden="1" w:unhideWhenUsed="1"/>
-    <w:lsdException w:name="Table Subtle 2" w:semiHidden="1" w:unhideWhenUsed="1"/>
-    <w:lsdException w:name="Table Web 1" w:semiHidden="1" w:unhideWhenUsed="1"/>
-    <w:lsdException w:name="Table Web 2" w:semiHidden="1" w:unhideWhenUsed="1"/>
-    <w:lsdException w:name="Table Web 3" w:semiHidden="1" w:unhideWhenUsed="1"/>
-    <w:lsdException w:name="Balloon Text" w:semiHidden="1" w:unhideWhenUsed="1"/>
-    <w:lsdException w:name="Table Grid" w:uiPriority="39"/>
-    <w:lsdException w:name="Table Theme" w:semiHidden="1" w:unhideWhenUsed="1"/>
-    <w:lsdException w:name="Placeholder Text" w:semiHidden="1"/>
-    <w:lsdException w:name="No Spacing" w:uiPriority="1" w:qFormat="1"/>
-    <w:lsdException w:name="Light Shading" w:uiPriority="60"/>
-    <w:lsdException w:name="Light List" w:uiPriority="61"/>
-    <w:lsdException w:name="Light Grid" w:uiPriority="62"/>
-    <w:lsdException w:name="Medium Shading 1" w:uiPriority="63"/>
-    <w:lsdException w:name="Medium Shading 2" w:uiPriority="64"/>
-    <w:lsdException w:name="Medium List 1" w:uiPriority="65"/>
-    <w:lsdException w:name="Medium List 2" w:uiPriority="66"/>
-    <w:lsdException w:name="Medium Grid 1" w:uiPriority="67"/>
-    <w:lsdException w:name="Medium Grid 2" w:uiPriority="68"/>
-    <w:lsdException w:name="Medium Grid 3" w:uiPriority="69"/>
-    <w:lsdException w:name="Dark List" w:uiPriority="70"/>
-    <w:lsdException w:name="Colorful Shading" w:uiPriority="71"/>
-    <w:lsdException w:name="Colorful List" w:uiPriority="72"/>
-    <w:lsdException w:name="Colorful Grid" w:uiPriority="73"/>
-    <w:lsdException w:name="Light Shading Accent 1" w:uiPriority="60"/>
-    <w:lsdException w:name="Light List Accent 1" w:uiPriority="61"/>
-    <w:lsdException w:name="Light Grid Accent 1" w:uiPriority="62"/>
-    <w:lsdException w:name="Medium Shading 1 Accent 1" w:uiPriority="63"/>
-    <w:lsdException w:name="Medium Shading 2 Accent 1" w:uiPriority="64"/>
-    <w:lsdException w:name="Medium List 1 Accent 1" w:uiPriority="65"/>
-    <w:lsdException w:name="Revision" w:semiHidden="1"/>
-    <w:lsdException w:name="List Paragraph" w:uiPriority="34" w:qFormat="1"/>
-    <w:lsdException w:name="Quote" w:uiPriority="29" w:qFormat="1"/>
-    <w:lsdException w:name="Intense Quote" w:uiPriority="30" w:qFormat="1"/>
-    <w:lsdException w:name="Medium List 2 Accent 1" w:uiPriority="66"/>
-    <w:lsdException w:name="Medium Grid 1 Accent 1" w:uiPriority="67"/>
-    <w:lsdException w:name="Medium Grid 2 Accent 1" w:uiPriority="68"/>
-    <w:lsdException w:name="Medium Grid 3 Accent 1" w:uiPriority="69"/>
-    <w:lsdException w:name="Dark List Accent 1" w:uiPriority="70"/>
-    <w:lsdException w:name="Colorful Shading Accent 1" w:uiPriority="71"/>
-    <w:lsdException w:name="Colorful List Accent 1" w:uiPriority="72"/>
-    <w:lsdException w:name="Colorful Grid Accent 1" w:uiPriority="73"/>
-    <w:lsdException w:name="Light Shading Accent 2" w:uiPriority="60"/>
-    <w:lsdException w:name="Light List Accent 2" w:uiPriority="61"/>
-    <w:lsdException w:name="Light Grid Accent 2" w:uiPriority="62"/>
-    <w:lsdException w:name="Medium Shading 1 Accent 2" w:uiPriority="63"/>
-    <w:lsdException w:name="Medium Shading 2 Accent 2" w:uiPriority="64"/>
-    <w:lsdException w:name="Medium List 1 Accent 2" w:uiPriority="65"/>
-    <w:lsdException w:name="Medium List 2 Accent 2" w:uiPriority="66"/>
-    <w:lsdException w:name="Medium Grid 1 Accent 2" w:uiPriority="67"/>
-    <w:lsdException w:name="Medium Grid 2 Accent 2" w:uiPriority="68"/>
-    <w:lsdException w:name="Medium Grid 3 Accent 2" w:uiPriority="69"/>
-    <w:lsdException w:name="Dark List Accent 2" w:uiPriority="70"/>
-    <w:lsdException w:name="Colorful Shading Accent 2" w:uiPriority="71"/>
-    <w:lsdException w:name="Colorful List Accent 2" w:uiPriority="72"/>
-    <w:lsdException w:name="Colorful Grid Accent 2" w:uiPriority="73"/>
-    <w:lsdException w:name="Light Shading Accent 3" w:uiPriority="60"/>
-    <w:lsdException w:name="Light List Accent 3" w:uiPriority="61"/>
-    <w:lsdException w:name="Light Grid Accent 3" w:uiPriority="62"/>
-    <w:lsdException w:name="Medium Shading 1 Accent 3" w:uiPriority="63"/>
-    <w:lsdException w:name="Medium Shading 2 Accent 3" w:uiPriority="64"/>
-    <w:lsdException w:name="Medium List 1 Accent 3" w:uiPriority="65"/>
-    <w:lsdException w:name="Medium List 2 Accent 3" w:uiPriority="66"/>
-    <w:lsdException w:name="Medium Grid 1 Accent 3" w:uiPriority="67"/>
-    <w:lsdException w:name="Medium Grid 2 Accent 3" w:uiPriority="68"/>
-    <w:lsdException w:name="Medium Grid 3 Accent 3" w:uiPriority="69"/>
-    <w:lsdException w:name="Dark List Accent 3" w:uiPriority="70"/>
-    <w:lsdException w:name="Colorful Shading Accent 3" w:uiPriority="71"/>
-    <w:lsdException w:name="Colorful List Accent 3" w:uiPriority="72"/>
-    <w:lsdException w:name="Colorful Grid Accent 3" w:uiPriority="73"/>
-    <w:lsdException w:name="Light Shading Accent 4" w:uiPriority="60"/>
-    <w:lsdException w:name="Light List Accent 4" w:uiPriority="61"/>
-    <w:lsdException w:name="Light Grid Accent 4" w:uiPriority="62"/>
-    <w:lsdException w:name="Medium Shading 1 Accent 4" w:uiPriority="63"/>
-    <w:lsdException w:name="Medium Shading 2 Accent 4" w:uiPriority="64"/>
-    <w:lsdException w:name="Medium List 1 Accent 4" w:uiPriority="65"/>
-    <w:lsdException w:name="Medium List 2 Accent 4" w:uiPriority="66"/>
-    <w:lsdException w:name="Medium Grid 1 Accent 4" w:uiPriority="67"/>
-    <w:lsdException w:name="Medium Grid 2 Accent 4" w:uiPriority="68"/>
-    <w:lsdException w:name="Medium Grid 3 Accent 4" w:uiPriority="69"/>
-    <w:lsdException w:name="Dark List Accent 4" w:uiPriority="70"/>
-    <w:lsdException w:name="Colorful Shading Accent 4" w:uiPriority="71"/>
-    <w:lsdException w:name="Colorful List Accent 4" w:uiPriority="72"/>
-    <w:lsdException w:name="Colorful Grid Accent 4" w:uiPriority="73"/>
-    <w:lsdException w:name="Light Shading Accent 5" w:uiPriority="60"/>
-    <w:lsdException w:name="Light List Accent 5" w:uiPriority="61"/>
-    <w:lsdException w:name="Light Grid Accent 5" w:uiPriority="62"/>
-    <w:lsdException w:name="Medium Shading 1 Accent 5" w:uiPriority="63"/>
-    <w:lsdException w:name="Medium Shading 2 Accent 5" w:uiPriority="64"/>
-    <w:lsdException w:name="Medium List 1 Accent 5" w:uiPriority="65"/>
-    <w:lsdException w:name="Medium List 2 Accent 5" w:uiPriority="66"/>
-    <w:lsdException w:name="Medium Grid 1 Accent 5" w:uiPriority="67"/>
-    <w:lsdException w:name="Medium Grid 2 Accent 5" w:uiPriority="68"/>
-    <w:lsdException w:name="Medium Grid 3 Accent 5" w:uiPriority="69"/>
-    <w:lsdException w:name="Dark List Accent 5" w:uiPriority="70"/>
-    <w:lsdException w:name="Colorful Shading Accent 5" w:uiPriority="71"/>
-    <w:lsdException w:name="Colorful List Accent 5" w:uiPriority="72"/>
-    <w:lsdException w:name="Colorful Grid Accent 5" w:uiPriority="73"/>
-    <w:lsdException w:name="Light Shading Accent 6" w:uiPriority="60"/>
-    <w:lsdException w:name="Light List Accent 6" w:uiPriority="61"/>
-    <w:lsdException w:name="Light Grid Accent 6" w:uiPriority="62"/>
-    <w:lsdException w:name="Medium Shading 1 Accent 6" w:uiPriority="63"/>
-    <w:lsdException w:name="Medium Shading 2 Accent 6" w:uiPriority="64"/>
-    <w:lsdException w:name="Medium List 1 Accent 6" w:uiPriority="65"/>
-    <w:lsdException w:name="Medium List 2 Accent 6" w:uiPriority="66"/>
-    <w:lsdException w:name="Medium Grid 1 Accent 6" w:uiPriority="67"/>
-    <w:lsdException w:name="Medium Grid 2 Accent 6" w:uiPriority="68"/>
-    <w:lsdException w:name="Medium Grid 3 Accent 6" w:uiPriority="69"/>
-    <w:lsdException w:name="Dark List Accent 6" w:uiPriority="70"/>
-    <w:lsdException w:name="Colorful Shading Accent 6" w:uiPriority="71"/>
-    <w:lsdException w:name="Colorful List Accent 6" w:uiPriority="72"/>
-    <w:lsdException w:name="Colorful Grid Accent 6" w:uiPriority="73"/>
-    <w:lsdException w:name="Subtle Emphasis" w:uiPriority="19" w:qFormat="1"/>
-    <w:lsdException w:name="Intense Emphasis" w:uiPriority="21" w:qFormat="1"/>
-    <w:lsdException w:name="Subtle Reference" w:uiPriority="31" w:qFormat="1"/>
-    <w:lsdException w:name="Intense Reference" w:uiPriority="32" w:qFormat="1"/>
-    <w:lsdException w:name="Book Title" w:uiPriority="33" w:qFormat="1"/>
-    <w:lsdException w:name="Bibliography" w:semiHidden="1" w:uiPriority="37" w:unhideWhenUsed="1"/>
-    <w:lsdException w:name="TOC Heading" w:semiHidden="1" w:uiPriority="39" w:unhideWhenUsed="1" w:qFormat="1"/>
-    <w:lsdException w:name="Plain Table 1" w:uiPriority="41"/>
-    <w:lsdException w:name="Plain Table 2" w:uiPriority="42"/>
-    <w:lsdException w:name="Plain Table 3" w:uiPriority="43"/>
-    <w:lsdException w:name="Plain Table 4" w:uiPriority="44"/>
-    <w:lsdException w:name="Plain Table 5" w:uiPriority="45"/>
-    <w:lsdException w:name="Grid Table Light" w:uiPriority="40"/>
-    <w:lsdException w:name="Grid Table 1 Light" w:uiPriority="46"/>
-    <w:lsdException w:name="Grid Table 2" w:uiPriority="47"/>
-    <w:lsdException w:name="Grid Table 3" w:uiPriority="48"/>
-    <w:lsdException w:name="Grid Table 4" w:uiPriority="49"/>
-    <w:lsdException w:name="Grid Table 5 Dark" w:uiPriority="50"/>
-    <w:lsdException w:name="Grid Table 6 Colorful" w:uiPriority="51"/>
-    <w:lsdException w:name="Grid Table 7 Colorful" w:uiPriority="52"/>
-    <w:lsdException w:name="Grid Table 1 Light Accent 1" w:uiPriority="46"/>
-    <w:lsdException w:name="Grid Table 2 Accent 1" w:uiPriority="47"/>
-    <w:lsdException w:name="Grid Table 3 Accent 1" w:uiPriority="48"/>
-    <w:lsdException w:name="Grid Table 4 Accent 1" w:uiPriority="49"/>
-    <w:lsdException w:name="Grid Table 5 Dark Accent 1" w:uiPriority="50"/>
-    <w:lsdException w:name="Grid Table 6 Colorful Accent 1" w:uiPriority="51"/>
-    <w:lsdException w:name="Grid Table 7 Colorful Accent 1" w:uiPriority="52"/>
-    <w:lsdException w:name="Grid Table 1 Light Accent 2" w:uiPriority="46"/>
-    <w:lsdException w:name="Grid Table 2 Accent 2" w:uiPriority="47"/>
-    <w:lsdException w:name="Grid Table 3 Accent 2" w:uiPriority="48"/>
-    <w:lsdException w:name="Grid Table 4 Accent 2" w:uiPriority="49"/>
-    <w:lsdException w:name="Grid Table 5 Dark Accent 2" w:uiPriority="50"/>
-    <w:lsdException w:name="Grid Table 6 Colorful Accent 2" w:uiPriority="51"/>
-    <w:lsdException w:name="Grid Table 7 Colorful Accent 2" w:uiPriority="52"/>
-    <w:lsdException w:name="Grid Table 1 Light Accent 3" w:uiPriority="46"/>
-    <w:lsdException w:name="Grid Table 2 Accent 3" w:uiPriority="47"/>
-    <w:lsdException w:name="Grid Table 3 Accent 3" w:uiPriority="48"/>
-    <w:lsdException w:name="Grid Table 4 Accent 3" w:uiPriority="49"/>
-    <w:lsdException w:name="Grid Table 5 Dark Accent 3" w:uiPriority="50"/>
-    <w:lsdException w:name="Grid Table 6 Colorful Accent 3" w:uiPriority="51"/>
-    <w:lsdException w:name="Grid Table 7 Colorful Accent 3" w:uiPriority="52"/>
-    <w:lsdException w:name="Grid Table 1 Light Accent 4" w:uiPriority="46"/>
-    <w:lsdException w:name="Grid Table 2 Accent 4" w:uiPriority="47"/>
-    <w:lsdException w:name="Grid Table 3 Accent 4" w:uiPriority="48"/>
-    <w:lsdException w:name="Grid Table 4 Accent 4" w:uiPriority="49"/>
-    <w:lsdException w:name="Grid Table 5 Dark Accent 4" w:uiPriority="50"/>
-    <w:lsdException w:name="Grid Table 6 Colorful Accent 4" w:uiPriority="51"/>
-    <w:lsdException w:name="Grid Table 7 Colorful Accent 4" w:uiPriority="52"/>
-    <w:lsdException w:name="Grid Table 1 Light Accent 5" w:uiPriority="46"/>
-    <w:lsdException w:name="Grid Table 2 Accent 5" w:uiPriority="47"/>
-    <w:lsdException w:name="Grid Table 3 Accent 5" w:uiPriority="48"/>
-    <w:lsdException w:name="Grid Table 4 Accent 5" w:uiPriority="49"/>
-    <w:lsdException w:name="Grid Table 5 Dark Accent 5" w:uiPriority="50"/>
-    <w:lsdException w:name="Grid Table 6 Colorful Accent 5" w:uiPriority="51"/>
-    <w:lsdException w:name="Grid Table 7 Colorful Accent 5" w:uiPriority="52"/>
-    <w:lsdException w:name="Grid Table 1 Light Accent 6" w:uiPriority="46"/>
-    <w:lsdException w:name="Grid Table 2 Accent 6" w:uiPriority="47"/>
-    <w:lsdException w:name="Grid Table 3 Accent 6" w:uiPriority="48"/>
-    <w:lsdException w:name="Grid Table 4 Accent 6" w:uiPriority="49"/>
-    <w:lsdException w:name="Grid Table 5 Dark Accent 6" w:uiPriority="50"/>
-    <w:lsdException w:name="Grid Table 6 Colorful Accent 6" w:uiPriority="51"/>
-    <w:lsdException w:name="Grid Table 7 Colorful Accent 6" w:uiPriority="52"/>
-    <w:lsdException w:name="List Table 1 Light" w:uiPriority="46"/>
-    <w:lsdException w:name="List Table 2" w:uiPriority="47"/>
-    <w:lsdException w:name="List Table 3" w:uiPriority="48"/>
-    <w:lsdException w:name="List Table 4" w:uiPriority="49"/>
-    <w:lsdException w:name="List Table 5 Dark" w:uiPriority="50"/>
-    <w:lsdException w:name="List Table 6 Colorful" w:uiPriority="51"/>
-    <w:lsdException w:name="List Table 7 Colorful" w:uiPriority="52"/>
-    <w:lsdException w:name="List Table 1 Light Accent 1" w:uiPriority="46"/>
-    <w:lsdException w:name="List Table 2 Accent 1" w:uiPriority="47"/>
-    <w:lsdException w:name="List Table 3 Accent 1" w:uiPriority="48"/>
-    <w:lsdException w:name="List Table 4 Accent 1" w:uiPriority="49"/>
-    <w:lsdException w:name="List Table 5 Dark Accent 1" w:uiPriority="50"/>
-    <w:lsdException w:name="List Table 6 Colorful Accent 1" w:uiPriority="51"/>
-    <w:lsdException w:name="List Table 7 Colorful Accent 1" w:uiPriority="52"/>
-    <w:lsdException w:name="List Table 1 Light Accent 2" w:uiPriority="46"/>
-    <w:lsdException w:name="List Table 2 Accent 2" w:uiPriority="47"/>
-    <w:lsdException w:name="List Table 3 Accent 2" w:uiPriority="48"/>
-    <w:lsdException w:name="List Table 4 Accent 2" w:uiPriority="49"/>
-    <w:lsdException w:name="List Table 5 Dark Accent 2" w:uiPriority="50"/>
-    <w:lsdException w:name="List Table 6 Colorful Accent 2" w:uiPriority="51"/>
-    <w:lsdException w:name="List Table 7 Colorful Accent 2" w:uiPriority="52"/>
-    <w:lsdException w:name="List Table 1 Light Accent 3" w:uiPriority="46"/>
-    <w:lsdException w:name="List Table 2 Accent 3" w:uiPriority="47"/>
-    <w:lsdException w:name="List Table 3 Accent 3" w:uiPriority="48"/>
-    <w:lsdException w:name="List Table 4 Accent 3" w:uiPriority="49"/>
-    <w:lsdException w:name="List Table 5 Dark Accent 3" w:uiPriority="50"/>
-    <w:lsdException w:name="List Table 6 Colorful Accent 3" w:uiPriority="51"/>
-    <w:lsdException w:name="List Table 7 Colorful Accent 3" w:uiPriority="52"/>
-    <w:lsdException w:name="List Table 1 Light Accent 4" w:uiPriority="46"/>
-    <w:lsdException w:name="List Table 2 Accent 4" w:uiPriority="47"/>
-    <w:lsdException w:name="List Table 3 Accent 4" w:uiPriority="48"/>
-    <w:lsdException w:name="List Table 4 Accent 4" w:uiPriority="49"/>
-    <w:lsdException w:name="List Table 5 Dark Accent 4" w:uiPriority="50"/>
-    <w:lsdException w:name="List Table 6 Colorful Accent 4" w:uiPriority="51"/>
-    <w:lsdException w:name="List Table 7 Colorful Accent 4" w:uiPriority="52"/>
-    <w:lsdException w:name="List Table 1 Light Accent 5" w:uiPriority="46"/>
-    <w:lsdException w:name="List Table 2 Accent 5" w:uiPriority="47"/>
-    <w:lsdException w:name="List Table 3 Accent 5" w:uiPriority="48"/>
-    <w:lsdException w:name="List Table 4 Accent 5" w:uiPriority="49"/>
-    <w:lsdException w:name="List Table 5 Dark Accent 5" w:uiPriority="50"/>
-    <w:lsdException w:name="List Table 6 Colorful Accent 5" w:uiPriority="51"/>
-    <w:lsdException w:name="List Table 7 Colorful Accent 5" w:uiPriority="52"/>
-    <w:lsdException w:name="List Table 1 Light Accent 6" w:uiPriority="46"/>
-    <w:lsdException w:name="List Table 2 Accent 6" w:uiPriority="47"/>
-    <w:lsdException w:name="List Table 3 Accent 6" w:uiPriority="48"/>
-    <w:lsdException w:name="List Table 4 Accent 6" w:uiPriority="49"/>
-    <w:lsdException w:name="List Table 5 Dark Accent 6" w:uiPriority="50"/>
-    <w:lsdException w:name="List Table 6 Colorful Accent 6" w:uiPriority="51"/>
-    <w:lsdException w:name="List Table 7 Colorful Accent 6" w:uiPriority="52"/>
+  <w:latentStyles w:defLockedState="0" w:defUIPriority="99" w:defSemiHidden="1" w:defUnhideWhenUsed="1" w:defQFormat="0" w:count="267">
+    <w:lsdException w:name="Normal" w:semiHidden="0" w:uiPriority="0" w:unhideWhenUsed="0" w:qFormat="1"/>
+    <w:lsdException w:name="heading 1" w:semiHidden="0" w:uiPriority="9" w:unhideWhenUsed="0" w:qFormat="1"/>
+    <w:lsdException w:name="heading 2" w:uiPriority="9" w:qFormat="1"/>
+    <w:lsdException w:name="heading 3" w:uiPriority="9" w:qFormat="1"/>
+    <w:lsdException w:name="heading 4" w:uiPriority="9" w:qFormat="1"/>
+    <w:lsdException w:name="heading 5" w:uiPriority="9" w:qFormat="1"/>
+    <w:lsdException w:name="heading 6" w:uiPriority="9" w:qFormat="1"/>
+    <w:lsdException w:name="heading 7" w:uiPriority="9" w:qFormat="1"/>
+    <w:lsdException w:name="heading 8" w:uiPriority="9" w:qFormat="1"/>
+    <w:lsdException w:name="heading 9" w:uiPriority="9" w:qFormat="1"/>
+    <w:lsdException w:name="toc 1" w:uiPriority="39"/>
+    <w:lsdException w:name="toc 2" w:uiPriority="39"/>
+    <w:lsdException w:name="toc 3" w:uiPriority="39"/>
+    <w:lsdException w:name="toc 4" w:uiPriority="39"/>
+    <w:lsdException w:name="toc 5" w:uiPriority="39"/>
+    <w:lsdException w:name="toc 6" w:uiPriority="39"/>
+    <w:lsdException w:name="toc 7" w:uiPriority="39"/>
+    <w:lsdException w:name="toc 8" w:uiPriority="39"/>
+    <w:lsdException w:name="toc 9" w:uiPriority="39"/>
+    <w:lsdException w:name="header" w:uiPriority="0"/>
+    <w:lsdException w:name="footer" w:uiPriority="0"/>
+    <w:lsdException w:name="caption" w:uiPriority="35" w:qFormat="1"/>
+    <w:lsdException w:name="page number" w:uiPriority="0"/>
+    <w:lsdException w:name="Title" w:semiHidden="0" w:uiPriority="10" w:unhideWhenUsed="0" w:qFormat="1"/>
+    <w:lsdException w:name="Default Paragraph Font" w:uiPriority="1"/>
+    <w:lsdException w:name="Subtitle" w:semiHidden="0" w:uiPriority="11" w:unhideWhenUsed="0" w:qFormat="1"/>
+    <w:lsdException w:name="Strong" w:semiHidden="0" w:uiPriority="22" w:unhideWhenUsed="0" w:qFormat="1"/>
+    <w:lsdException w:name="Emphasis" w:semiHidden="0" w:uiPriority="20" w:unhideWhenUsed="0" w:qFormat="1"/>
+    <w:lsdException w:name="Table Grid" w:semiHidden="0" w:uiPriority="39" w:unhideWhenUsed="0"/>
+    <w:lsdException w:name="Placeholder Text" w:unhideWhenUsed="0"/>
+    <w:lsdException w:name="No Spacing" w:semiHidden="0" w:uiPriority="1" w:unhideWhenUsed="0" w:qFormat="1"/>
+    <w:lsdException w:name="Light Shading" w:semiHidden="0" w:uiPriority="60" w:unhideWhenUsed="0"/>
+    <w:lsdException w:name="Light List" w:semiHidden="0" w:uiPriority="61" w:unhideWhenUsed="0"/>
+    <w:lsdException w:name="Light Grid" w:semiHidden="0" w:uiPriority="62" w:unhideWhenUsed="0"/>
+    <w:lsdException w:name="Medium Shading 1" w:semiHidden="0" w:uiPriority="63" w:unhideWhenUsed="0"/>
+    <w:lsdException w:name="Medium Shading 2" w:semiHidden="0" w:uiPriority="64" w:unhideWhenUsed="0"/>
+    <w:lsdException w:name="Medium List 1" w:semiHidden="0" w:uiPriority="65" w:unhideWhenUsed="0"/>
+    <w:lsdException w:name="Medium List 2" w:semiHidden="0" w:uiPriority="66" w:unhideWhenUsed="0"/>
+    <w:lsdException w:name="Medium Grid 1" w:semiHidden="0" w:uiPriority="67" w:unhideWhenUsed="0"/>
+    <w:lsdException w:name="Medium Grid 2" w:semiHidden="0" w:uiPriority="68" w:unhideWhenUsed="0"/>
+    <w:lsdException w:name="Medium Grid 3" w:semiHidden="0" w:uiPriority="69" w:unhideWhenUsed="0"/>
+    <w:lsdException w:name="Dark List" w:semiHidden="0" w:uiPriority="70" w:unhideWhenUsed="0"/>
+    <w:lsdException w:name="Colorful Shading" w:semiHidden="0" w:uiPriority="71" w:unhideWhenUsed="0"/>
+    <w:lsdException w:name="Colorful List" w:semiHidden="0" w:uiPriority="72" w:unhideWhenUsed="0"/>
+    <w:lsdException w:name="Colorful Grid" w:semiHidden="0" w:uiPriority="73" w:unhideWhenUsed="0"/>
+    <w:lsdException w:name="Light Shading Accent 1" w:semiHidden="0" w:uiPriority="60" w:unhideWhenUsed="0"/>
+    <w:lsdException w:name="Light List Accent 1" w:semiHidden="0" w:uiPriority="61" w:unhideWhenUsed="0"/>
+    <w:lsdException w:name="Light Grid Accent 1" w:semiHidden="0" w:uiPriority="62" w:unhideWhenUsed="0"/>
+    <w:lsdException w:name="Medium Shading 1 Accent 1" w:semiHidden="0" w:uiPriority="63" w:unhideWhenUsed="0"/>
+    <w:lsdException w:name="Medium Shading 2 Accent 1" w:semiHidden="0" w:uiPriority="64" w:unhideWhenUsed="0"/>
+    <w:lsdException w:name="Medium List 1 Accent 1" w:semiHidden="0" w:uiPriority="65" w:unhideWhenUsed="0"/>
+    <w:lsdException w:name="Revision" w:unhideWhenUsed="0"/>
+    <w:lsdException w:name="List Paragraph" w:semiHidden="0" w:uiPriority="34" w:unhideWhenUsed="0" w:qFormat="1"/>
+    <w:lsdException w:name="Quote" w:semiHidden="0" w:uiPriority="29" w:unhideWhenUsed="0" w:qFormat="1"/>
+    <w:lsdException w:name="Intense Quote" w:semiHidden="0" w:uiPriority="30" w:unhideWhenUsed="0" w:qFormat="1"/>
+    <w:lsdException w:name="Medium List 2 Accent 1" w:semiHidden="0" w:uiPriority="66" w:unhideWhenUsed="0"/>
+    <w:lsdException w:name="Medium Grid 1 Accent 1" w:semiHidden="0" w:uiPriority="67" w:unhideWhenUsed="0"/>
+    <w:lsdException w:name="Medium Grid 2 Accent 1" w:semiHidden="0" w:uiPriority="68" w:unhideWhenUsed="0"/>
+    <w:lsdException w:name="Medium Grid 3 Accent 1" w:semiHidden="0" w:uiPriority="69" w:unhideWhenUsed="0"/>
+    <w:lsdException w:name="Dark List Accent 1" w:semiHidden="0" w:uiPriority="70" w:unhideWhenUsed="0"/>
+    <w:lsdException w:name="Colorful Shading Accent 1" w:semiHidden="0" w:uiPriority="71" w:unhideWhenUsed="0"/>
+    <w:lsdException w:name="Colorful List Accent 1" w:semiHidden="0" w:uiPriority="72" w:unhideWhenUsed="0"/>
+    <w:lsdException w:name="Colorful Grid Accent 1" w:semiHidden="0" w:uiPriority="73" w:unhideWhenUsed="0"/>
+    <w:lsdException w:name="Light Shading Accent 2" w:semiHidden="0" w:uiPriority="60" w:unhideWhenUsed="0"/>
+    <w:lsdException w:name="Light List Accent 2" w:semiHidden="0" w:uiPriority="61" w:unhideWhenUsed="0"/>
+    <w:lsdException w:name="Light Grid Accent 2" w:semiHidden="0" w:uiPriority="62" w:unhideWhenUsed="0"/>
+    <w:lsdException w:name="Medium Shading 1 Accent 2" w:semiHidden="0" w:uiPriority="63" w:unhideWhenUsed="0"/>
+    <w:lsdException w:name="Medium Shading 2 Accent 2" w:semiHidden="0" w:uiPriority="64" w:unhideWhenUsed="0"/>
+    <w:lsdException w:name="Medium List 1 Accent 2" w:semiHidden="0" w:uiPriority="65" w:unhideWhenUsed="0"/>
+    <w:lsdException w:name="Medium List 2 Accent 2" w:semiHidden="0" w:uiPriority="66" w:unhideWhenUsed="0"/>
+    <w:lsdException w:name="Medium Grid 1 Accent 2" w:semiHidden="0" w:uiPriority="67" w:unhideWhenUsed="0"/>
+    <w:lsdException w:name="Medium Grid 2 Accent 2" w:semiHidden="0" w:uiPriority="68" w:unhideWhenUsed="0"/>
+    <w:lsdException w:name="Medium Grid 3 Accent 2" w:semiHidden="0" w:uiPriority="69" w:unhideWhenUsed="0"/>
+    <w:lsdException w:name="Dark List Accent 2" w:semiHidden="0" w:uiPriority="70" w:unhideWhenUsed="0"/>
+    <w:lsdException w:name="Colorful Shading Accent 2" w:semiHidden="0" w:uiPriority="71" w:unhideWhenUsed="0"/>
+    <w:lsdException w:name="Colorful List Accent 2" w:semiHidden="0" w:uiPriority="72" w:unhideWhenUsed="0"/>
+    <w:lsdException w:name="Colorful Grid Accent 2" w:semiHidden="0" w:uiPriority="73" w:unhideWhenUsed="0"/>
+    <w:lsdException w:name="Light Shading Accent 3" w:semiHidden="0" w:uiPriority="60" w:unhideWhenUsed="0"/>
+    <w:lsdException w:name="Light List Accent 3" w:semiHidden="0" w:uiPriority="61" w:unhideWhenUsed="0"/>
+    <w:lsdException w:name="Light Grid Accent 3" w:semiHidden="0" w:uiPriority="62" w:unhideWhenUsed="0"/>
+    <w:lsdException w:name="Medium Shading 1 Accent 3" w:semiHidden="0" w:uiPriority="63" w:unhideWhenUsed="0"/>
+    <w:lsdException w:name="Medium Shading 2 Accent 3" w:semiHidden="0" w:uiPriority="64" w:unhideWhenUsed="0"/>
+    <w:lsdException w:name="Medium List 1 Accent 3" w:semiHidden="0" w:uiPriority="65" w:unhideWhenUsed="0"/>
+    <w:lsdException w:name="Medium List 2 Accent 3" w:semiHidden="0" w:uiPriority="66" w:unhideWhenUsed="0"/>
+    <w:lsdException w:name="Medium Grid 1 Accent 3" w:semiHidden="0" w:uiPriority="67" w:unhideWhenUsed="0"/>
+    <w:lsdException w:name="Medium Grid 2 Accent 3" w:semiHidden="0" w:uiPriority="68" w:unhideWhenUsed="0"/>
+    <w:lsdException w:name="Medium Grid 3 Accent 3" w:semiHidden="0" w:uiPriority="69" w:unhideWhenUsed="0"/>
+    <w:lsdException w:name="Dark List Accent 3" w:semiHidden="0" w:uiPriority="70" w:unhideWhenUsed="0"/>
+    <w:lsdException w:name="Colorful Shading Accent 3" w:semiHidden="0" w:uiPriority="71" w:unhideWhenUsed="0"/>
+    <w:lsdException w:name="Colorful List Accent 3" w:semiHidden="0" w:uiPriority="72" w:unhideWhenUsed="0"/>
+    <w:lsdException w:name="Colorful Grid Accent 3" w:semiHidden="0" w:uiPriority="73" w:unhideWhenUsed="0"/>
+    <w:lsdException w:name="Light Shading Accent 4" w:semiHidden="0" w:uiPriority="60" w:unhideWhenUsed="0"/>
+    <w:lsdException w:name="Light List Accent 4" w:semiHidden="0" w:uiPriority="61" w:unhideWhenUsed="0"/>
+    <w:lsdException w:name="Light Grid Accent 4" w:semiHidden="0" w:uiPriority="62" w:unhideWhenUsed="0"/>
+    <w:lsdException w:name="Medium Shading 1 Accent 4" w:semiHidden="0" w:uiPriority="63" w:unhideWhenUsed="0"/>
+    <w:lsdException w:name="Medium Shading 2 Accent 4" w:semiHidden="0" w:uiPriority="64" w:unhideWhenUsed="0"/>
+    <w:lsdException w:name="Medium List 1 Accent 4" w:semiHidden="0" w:uiPriority="65" w:unhideWhenUsed="0"/>
+    <w:lsdException w:name="Medium List 2 Accent 4" w:semiHidden="0" w:uiPriority="66" w:unhideWhenUsed="0"/>
+    <w:lsdException w:name="Medium Grid 1 Accent 4" w:semiHidden="0" w:uiPriority="67" w:unhideWhenUsed="0"/>
+    <w:lsdException w:name="Medium Grid 2 Accent 4" w:semiHidden="0" w:uiPriority="68" w:unhideWhenUsed="0"/>
+    <w:lsdException w:name="Medium Grid 3 Accent 4" w:semiHidden="0" w:uiPriority="69" w:unhideWhenUsed="0"/>
+    <w:lsdException w:name="Dark List Accent 4" w:semiHidden="0" w:uiPriority="70" w:unhideWhenUsed="0"/>
+    <w:lsdException w:name="Colorful Shading Accent 4" w:semiHidden="0" w:uiPriority="71" w:unhideWhenUsed="0"/>
+    <w:lsdException w:name="Colorful List Accent 4" w:semiHidden="0" w:uiPriority="72" w:unhideWhenUsed="0"/>
+    <w:lsdException w:name="Colorful Grid Accent 4" w:semiHidden="0" w:uiPriority="73" w:unhideWhenUsed="0"/>
+    <w:lsdException w:name="Light Shading Accent 5" w:semiHidden="0" w:uiPriority="60" w:unhideWhenUsed="0"/>
+    <w:lsdException w:name="Light List Accent 5" w:semiHidden="0" w:uiPriority="61" w:unhideWhenUsed="0"/>
+    <w:lsdException w:name="Light Grid Accent 5" w:semiHidden="0" w:uiPriority="62" w:unhideWhenUsed="0"/>
+    <w:lsdException w:name="Medium Shading 1 Accent 5" w:semiHidden="0" w:uiPriority="63" w:unhideWhenUsed="0"/>
+    <w:lsdException w:name="Medium Shading 2 Accent 5" w:semiHidden="0" w:uiPriority="64" w:unhideWhenUsed="0"/>
+    <w:lsdException w:name="Medium List 1 Accent 5" w:semiHidden="0" w:uiPriority="65" w:unhideWhenUsed="0"/>
+    <w:lsdException w:name="Medium List 2 Accent 5" w:semiHidden="0" w:uiPriority="66" w:unhideWhenUsed="0"/>
+    <w:lsdException w:name="Medium Grid 1 Accent 5" w:semiHidden="0" w:uiPriority="67" w:unhideWhenUsed="0"/>
+    <w:lsdException w:name="Medium Grid 2 Accent 5" w:semiHidden="0" w:uiPriority="68" w:unhideWhenUsed="0"/>
+    <w:lsdException w:name="Medium Grid 3 Accent 5" w:semiHidden="0" w:uiPriority="69" w:unhideWhenUsed="0"/>
+    <w:lsdException w:name="Dark List Accent 5" w:semiHidden="0" w:uiPriority="70" w:unhideWhenUsed="0"/>
+    <w:lsdException w:name="Colorful Shading Accent 5" w:semiHidden="0" w:uiPriority="71" w:unhideWhenUsed="0"/>
+    <w:lsdException w:name="Colorful List Accent 5" w:semiHidden="0" w:uiPriority="72" w:unhideWhenUsed="0"/>
+    <w:lsdException w:name="Colorful Grid Accent 5" w:semiHidden="0" w:uiPriority="73" w:unhideWhenUsed="0"/>
+    <w:lsdException w:name="Light Shading Accent 6" w:semiHidden="0" w:uiPriority="60" w:unhideWhenUsed="0"/>
+    <w:lsdException w:name="Light List Accent 6" w:semiHidden="0" w:uiPriority="61" w:unhideWhenUsed="0"/>
+    <w:lsdException w:name="Light Grid Accent 6" w:semiHidden="0" w:uiPriority="62" w:unhideWhenUsed="0"/>
+    <w:lsdException w:name="Medium Shading 1 Accent 6" w:semiHidden="0" w:uiPriority="63" w:unhideWhenUsed="0"/>
+    <w:lsdException w:name="Medium Shading 2 Accent 6" w:semiHidden="0" w:uiPriority="64" w:unhideWhenUsed="0"/>
+    <w:lsdException w:name="Medium List 1 Accent 6" w:semiHidden="0" w:uiPriority="65" w:unhideWhenUsed="0"/>
+    <w:lsdException w:name="Medium List 2 Accent 6" w:semiHidden="0" w:uiPriority="66" w:unhideWhenUsed="0"/>
+    <w:lsdException w:name="Medium Grid 1 Accent 6" w:semiHidden="0" w:uiPriority="67" w:unhideWhenUsed="0"/>
+    <w:lsdException w:name="Medium Grid 2 Accent 6" w:semiHidden="0" w:uiPriority="68" w:unhideWhenUsed="0"/>
+    <w:lsdException w:name="Medium Grid 3 Accent 6" w:semiHidden="0" w:uiPriority="69" w:unhideWhenUsed="0"/>
+    <w:lsdException w:name="Dark List Accent 6" w:semiHidden="0" w:uiPriority="70" w:unhideWhenUsed="0"/>
+    <w:lsdException w:name="Colorful Shading Accent 6" w:semiHidden="0" w:uiPriority="71" w:unhideWhenUsed="0"/>
+    <w:lsdException w:name="Colorful List Accent 6" w:semiHidden="0" w:uiPriority="72" w:unhideWhenUsed="0"/>
+    <w:lsdException w:name="Colorful Grid Accent 6" w:semiHidden="0" w:uiPriority="73" w:unhideWhenUsed="0"/>
+    <w:lsdException w:name="Subtle Emphasis" w:semiHidden="0" w:uiPriority="19" w:unhideWhenUsed="0" w:qFormat="1"/>
+    <w:lsdException w:name="Intense Emphasis" w:semiHidden="0" w:uiPriority="21" w:unhideWhenUsed="0" w:qFormat="1"/>
+    <w:lsdException w:name="Subtle Reference" w:semiHidden="0" w:uiPriority="31" w:unhideWhenUsed="0" w:qFormat="1"/>
+    <w:lsdException w:name="Intense Reference" w:semiHidden="0" w:uiPriority="32" w:unhideWhenUsed="0" w:qFormat="1"/>
+    <w:lsdException w:name="Book Title" w:semiHidden="0" w:uiPriority="33" w:unhideWhenUsed="0" w:qFormat="1"/>
+    <w:lsdException w:name="Bibliography" w:uiPriority="37"/>
+    <w:lsdException w:name="TOC Heading" w:uiPriority="39" w:qFormat="1"/>
   </w:latentStyles>
   <w:style w:type="paragraph" w:default="1" w:styleId="Normal">
     <w:name w:val="Normal"/>
     <w:qFormat/>
   </w:style>
-  <w:style w:type="paragraph" w:styleId="Titre1">
+  <w:style w:type="paragraph" w:styleId="Heading1">
     <w:name w:val="heading 1"/>
     <w:basedOn w:val="Normal"/>
     <w:next w:val="Normal"/>
-    <w:link w:val="Titre1Car"/>
+    <w:link w:val="Heading1Char"/>
     <w:uiPriority w:val="9"/>
     <w:qFormat/>
     <w:rsid w:val="00E8061D"/>
@@ -1351,13 +1243,13 @@
       <w:szCs w:val="32"/>
     </w:rPr>
   </w:style>
-  <w:style w:type="character" w:default="1" w:styleId="Policepardfaut">
+  <w:style w:type="character" w:default="1" w:styleId="DefaultParagraphFont">
     <w:name w:val="Default Paragraph Font"/>
     <w:uiPriority w:val="1"/>
     <w:semiHidden/>
     <w:unhideWhenUsed/>
   </w:style>
-  <w:style w:type="table" w:default="1" w:styleId="TableauNormal">
+  <w:style w:type="table" w:default="1" w:styleId="TableNormal">
     <w:name w:val="Normal Table"/>
     <w:uiPriority w:val="99"/>
     <w:semiHidden/>
@@ -1372,16 +1264,16 @@
       </w:tblCellMar>
     </w:tblPr>
   </w:style>
-  <w:style w:type="numbering" w:default="1" w:styleId="Aucuneliste">
+  <w:style w:type="numbering" w:default="1" w:styleId="NoList">
     <w:name w:val="No List"/>
     <w:uiPriority w:val="99"/>
     <w:semiHidden/>
     <w:unhideWhenUsed/>
   </w:style>
-  <w:style w:type="paragraph" w:styleId="Pieddepage">
+  <w:style w:type="paragraph" w:styleId="Footer">
     <w:name w:val="footer"/>
     <w:basedOn w:val="Normal"/>
-    <w:link w:val="PieddepageCar"/>
+    <w:link w:val="FooterChar"/>
     <w:rsid w:val="00E8061D"/>
     <w:pPr>
       <w:tabs>
@@ -1397,10 +1289,10 @@
       <w:lang w:val="en-US" w:eastAsia="ja-JP"/>
     </w:rPr>
   </w:style>
-  <w:style w:type="character" w:customStyle="1" w:styleId="PieddepageCar">
-    <w:name w:val="Pied de page Car"/>
-    <w:basedOn w:val="Policepardfaut"/>
-    <w:link w:val="Pieddepage"/>
+  <w:style w:type="character" w:customStyle="1" w:styleId="FooterChar">
+    <w:name w:val="Footer Char"/>
+    <w:basedOn w:val="DefaultParagraphFont"/>
+    <w:link w:val="Footer"/>
     <w:rsid w:val="00E8061D"/>
     <w:rPr>
       <w:rFonts w:ascii="Times New Roman" w:eastAsia="MS Mincho" w:hAnsi="Times New Roman" w:cs="Times New Roman"/>
@@ -1409,15 +1301,15 @@
       <w:lang w:val="en-US" w:eastAsia="ja-JP"/>
     </w:rPr>
   </w:style>
-  <w:style w:type="character" w:styleId="Numrodepage">
+  <w:style w:type="character" w:styleId="PageNumber">
     <w:name w:val="page number"/>
-    <w:basedOn w:val="Policepardfaut"/>
-    <w:rsid w:val="00E8061D"/>
-  </w:style>
-  <w:style w:type="paragraph" w:styleId="En-tte">
+    <w:basedOn w:val="DefaultParagraphFont"/>
+    <w:rsid w:val="00E8061D"/>
+  </w:style>
+  <w:style w:type="paragraph" w:styleId="Header">
     <w:name w:val="header"/>
     <w:basedOn w:val="Normal"/>
-    <w:link w:val="En-tteCar"/>
+    <w:link w:val="HeaderChar"/>
     <w:rsid w:val="00E8061D"/>
     <w:pPr>
       <w:tabs>
@@ -1433,10 +1325,10 @@
       <w:lang w:val="en-US" w:eastAsia="ja-JP"/>
     </w:rPr>
   </w:style>
-  <w:style w:type="character" w:customStyle="1" w:styleId="En-tteCar">
-    <w:name w:val="En-tête Car"/>
-    <w:basedOn w:val="Policepardfaut"/>
-    <w:link w:val="En-tte"/>
+  <w:style w:type="character" w:customStyle="1" w:styleId="HeaderChar">
+    <w:name w:val="Header Char"/>
+    <w:basedOn w:val="DefaultParagraphFont"/>
+    <w:link w:val="Header"/>
     <w:rsid w:val="00E8061D"/>
     <w:rPr>
       <w:rFonts w:ascii="Times New Roman" w:eastAsia="MS Mincho" w:hAnsi="Times New Roman" w:cs="Times New Roman"/>
@@ -1445,10 +1337,10 @@
       <w:lang w:val="en-US" w:eastAsia="ja-JP"/>
     </w:rPr>
   </w:style>
-  <w:style w:type="character" w:customStyle="1" w:styleId="Titre1Car">
-    <w:name w:val="Titre 1 Car"/>
-    <w:basedOn w:val="Policepardfaut"/>
-    <w:link w:val="Titre1"/>
+  <w:style w:type="character" w:customStyle="1" w:styleId="Heading1Char">
+    <w:name w:val="Heading 1 Char"/>
+    <w:basedOn w:val="DefaultParagraphFont"/>
+    <w:link w:val="Heading1"/>
     <w:uiPriority w:val="9"/>
     <w:rsid w:val="00E8061D"/>
     <w:rPr>
@@ -1458,9 +1350,9 @@
       <w:szCs w:val="32"/>
     </w:rPr>
   </w:style>
-  <w:style w:type="paragraph" w:styleId="En-ttedetabledesmatires">
+  <w:style w:type="paragraph" w:styleId="TOCHeading">
     <w:name w:val="TOC Heading"/>
-    <w:basedOn w:val="Titre1"/>
+    <w:basedOn w:val="Heading1"/>
     <w:next w:val="Normal"/>
     <w:uiPriority w:val="39"/>
     <w:unhideWhenUsed/>
@@ -1473,11 +1365,11 @@
       <w:lang w:eastAsia="fr-CA"/>
     </w:rPr>
   </w:style>
-  <w:style w:type="paragraph" w:styleId="Titre">
+  <w:style w:type="paragraph" w:styleId="Title">
     <w:name w:val="Title"/>
     <w:basedOn w:val="Normal"/>
     <w:next w:val="Normal"/>
-    <w:link w:val="TitreCar"/>
+    <w:link w:val="TitleChar"/>
     <w:uiPriority w:val="10"/>
     <w:qFormat/>
     <w:rsid w:val="00E8061D"/>
@@ -1493,10 +1385,10 @@
       <w:szCs w:val="56"/>
     </w:rPr>
   </w:style>
-  <w:style w:type="character" w:customStyle="1" w:styleId="TitreCar">
-    <w:name w:val="Titre Car"/>
-    <w:basedOn w:val="Policepardfaut"/>
-    <w:link w:val="Titre"/>
+  <w:style w:type="character" w:customStyle="1" w:styleId="TitleChar">
+    <w:name w:val="Title Char"/>
+    <w:basedOn w:val="DefaultParagraphFont"/>
+    <w:link w:val="Title"/>
     <w:uiPriority w:val="10"/>
     <w:rsid w:val="00E8061D"/>
     <w:rPr>
@@ -1507,7 +1399,7 @@
       <w:szCs w:val="56"/>
     </w:rPr>
   </w:style>
-  <w:style w:type="paragraph" w:styleId="Sansinterligne">
+  <w:style w:type="paragraph" w:styleId="NoSpacing">
     <w:name w:val="No Spacing"/>
     <w:uiPriority w:val="1"/>
     <w:qFormat/>
@@ -1516,7 +1408,7 @@
       <w:spacing w:after="0" w:line="240" w:lineRule="auto"/>
     </w:pPr>
   </w:style>
-  <w:style w:type="paragraph" w:styleId="TM1">
+  <w:style w:type="paragraph" w:styleId="TOC1">
     <w:name w:val="toc 1"/>
     <w:basedOn w:val="Normal"/>
     <w:next w:val="Normal"/>
@@ -1528,15 +1420,450 @@
       <w:spacing w:after="100"/>
     </w:pPr>
   </w:style>
-  <w:style w:type="character" w:styleId="Lienhypertexte">
+  <w:style w:type="character" w:styleId="Hyperlink">
     <w:name w:val="Hyperlink"/>
-    <w:basedOn w:val="Policepardfaut"/>
+    <w:basedOn w:val="DefaultParagraphFont"/>
     <w:uiPriority w:val="99"/>
     <w:unhideWhenUsed/>
     <w:rsid w:val="00E8061D"/>
     <w:rPr>
       <w:color w:val="0563C1" w:themeColor="hyperlink"/>
       <w:u w:val="single"/>
+    </w:rPr>
+  </w:style>
+  <w:style w:type="paragraph" w:styleId="BalloonText">
+    <w:name w:val="Balloon Text"/>
+    <w:basedOn w:val="Normal"/>
+    <w:link w:val="BalloonTextChar"/>
+    <w:uiPriority w:val="99"/>
+    <w:semiHidden/>
+    <w:unhideWhenUsed/>
+    <w:rsid w:val="00E80F40"/>
+    <w:pPr>
+      <w:spacing w:after="0" w:line="240" w:lineRule="auto"/>
+    </w:pPr>
+    <w:rPr>
+      <w:rFonts w:ascii="Tahoma" w:hAnsi="Tahoma" w:cs="Tahoma"/>
+      <w:sz w:val="16"/>
+      <w:szCs w:val="16"/>
+    </w:rPr>
+  </w:style>
+  <w:style w:type="character" w:customStyle="1" w:styleId="BalloonTextChar">
+    <w:name w:val="Balloon Text Char"/>
+    <w:basedOn w:val="DefaultParagraphFont"/>
+    <w:link w:val="BalloonText"/>
+    <w:uiPriority w:val="99"/>
+    <w:semiHidden/>
+    <w:rsid w:val="00E80F40"/>
+    <w:rPr>
+      <w:rFonts w:ascii="Tahoma" w:hAnsi="Tahoma" w:cs="Tahoma"/>
+      <w:sz w:val="16"/>
+      <w:szCs w:val="16"/>
+    </w:rPr>
+  </w:style>
+</w:styles>
+</file>
+
+<file path=word/stylesWithEffects.xml><?xml version="1.0" encoding="utf-8"?>
+<w:styles xmlns:wpc="http://schemas.microsoft.com/office/word/2010/wordprocessingCanvas" xmlns:mc="http://schemas.openxmlformats.org/markup-compatibility/2006" xmlns:o="urn:schemas-microsoft-com:office:office" xmlns:r="http://schemas.openxmlformats.org/officeDocument/2006/relationships" xmlns:m="http://schemas.openxmlformats.org/officeDocument/2006/math" xmlns:v="urn:schemas-microsoft-com:vml" xmlns:wp14="http://schemas.microsoft.com/office/word/2010/wordprocessingDrawing" xmlns:wp="http://schemas.openxmlformats.org/drawingml/2006/wordprocessingDrawing" xmlns:w10="urn:schemas-microsoft-com:office:word" xmlns:w="http://schemas.openxmlformats.org/wordprocessingml/2006/main" xmlns:w14="http://schemas.microsoft.com/office/word/2010/wordml" xmlns:wpg="http://schemas.microsoft.com/office/word/2010/wordprocessingGroup" xmlns:wpi="http://schemas.microsoft.com/office/word/2010/wordprocessingInk" xmlns:wne="http://schemas.microsoft.com/office/word/2006/wordml" xmlns:wps="http://schemas.microsoft.com/office/word/2010/wordprocessingShape" mc:Ignorable="w14 wp14">
+  <w:docDefaults>
+    <w:rPrDefault>
+      <w:rPr>
+        <w:rFonts w:asciiTheme="minorHAnsi" w:eastAsiaTheme="minorHAnsi" w:hAnsiTheme="minorHAnsi" w:cstheme="minorBidi"/>
+        <w:sz w:val="22"/>
+        <w:szCs w:val="22"/>
+        <w:lang w:val="fr-CA" w:eastAsia="en-US" w:bidi="ar-SA"/>
+      </w:rPr>
+    </w:rPrDefault>
+    <w:pPrDefault>
+      <w:pPr>
+        <w:spacing w:after="160" w:line="259" w:lineRule="auto"/>
+      </w:pPr>
+    </w:pPrDefault>
+  </w:docDefaults>
+  <w:latentStyles w:defLockedState="0" w:defUIPriority="99" w:defSemiHidden="1" w:defUnhideWhenUsed="1" w:defQFormat="0" w:count="267">
+    <w:lsdException w:name="Normal" w:semiHidden="0" w:uiPriority="0" w:unhideWhenUsed="0" w:qFormat="1"/>
+    <w:lsdException w:name="heading 1" w:semiHidden="0" w:uiPriority="9" w:unhideWhenUsed="0" w:qFormat="1"/>
+    <w:lsdException w:name="heading 2" w:uiPriority="9" w:qFormat="1"/>
+    <w:lsdException w:name="heading 3" w:uiPriority="9" w:qFormat="1"/>
+    <w:lsdException w:name="heading 4" w:uiPriority="9" w:qFormat="1"/>
+    <w:lsdException w:name="heading 5" w:uiPriority="9" w:qFormat="1"/>
+    <w:lsdException w:name="heading 6" w:uiPriority="9" w:qFormat="1"/>
+    <w:lsdException w:name="heading 7" w:uiPriority="9" w:qFormat="1"/>
+    <w:lsdException w:name="heading 8" w:uiPriority="9" w:qFormat="1"/>
+    <w:lsdException w:name="heading 9" w:uiPriority="9" w:qFormat="1"/>
+    <w:lsdException w:name="toc 1" w:uiPriority="39"/>
+    <w:lsdException w:name="toc 2" w:uiPriority="39"/>
+    <w:lsdException w:name="toc 3" w:uiPriority="39"/>
+    <w:lsdException w:name="toc 4" w:uiPriority="39"/>
+    <w:lsdException w:name="toc 5" w:uiPriority="39"/>
+    <w:lsdException w:name="toc 6" w:uiPriority="39"/>
+    <w:lsdException w:name="toc 7" w:uiPriority="39"/>
+    <w:lsdException w:name="toc 8" w:uiPriority="39"/>
+    <w:lsdException w:name="toc 9" w:uiPriority="39"/>
+    <w:lsdException w:name="header" w:uiPriority="0"/>
+    <w:lsdException w:name="footer" w:uiPriority="0"/>
+    <w:lsdException w:name="caption" w:uiPriority="35" w:qFormat="1"/>
+    <w:lsdException w:name="page number" w:uiPriority="0"/>
+    <w:lsdException w:name="Title" w:semiHidden="0" w:uiPriority="10" w:unhideWhenUsed="0" w:qFormat="1"/>
+    <w:lsdException w:name="Default Paragraph Font" w:uiPriority="1"/>
+    <w:lsdException w:name="Subtitle" w:semiHidden="0" w:uiPriority="11" w:unhideWhenUsed="0" w:qFormat="1"/>
+    <w:lsdException w:name="Strong" w:semiHidden="0" w:uiPriority="22" w:unhideWhenUsed="0" w:qFormat="1"/>
+    <w:lsdException w:name="Emphasis" w:semiHidden="0" w:uiPriority="20" w:unhideWhenUsed="0" w:qFormat="1"/>
+    <w:lsdException w:name="Table Grid" w:semiHidden="0" w:uiPriority="39" w:unhideWhenUsed="0"/>
+    <w:lsdException w:name="Placeholder Text" w:unhideWhenUsed="0"/>
+    <w:lsdException w:name="No Spacing" w:semiHidden="0" w:uiPriority="1" w:unhideWhenUsed="0" w:qFormat="1"/>
+    <w:lsdException w:name="Light Shading" w:semiHidden="0" w:uiPriority="60" w:unhideWhenUsed="0"/>
+    <w:lsdException w:name="Light List" w:semiHidden="0" w:uiPriority="61" w:unhideWhenUsed="0"/>
+    <w:lsdException w:name="Light Grid" w:semiHidden="0" w:uiPriority="62" w:unhideWhenUsed="0"/>
+    <w:lsdException w:name="Medium Shading 1" w:semiHidden="0" w:uiPriority="63" w:unhideWhenUsed="0"/>
+    <w:lsdException w:name="Medium Shading 2" w:semiHidden="0" w:uiPriority="64" w:unhideWhenUsed="0"/>
+    <w:lsdException w:name="Medium List 1" w:semiHidden="0" w:uiPriority="65" w:unhideWhenUsed="0"/>
+    <w:lsdException w:name="Medium List 2" w:semiHidden="0" w:uiPriority="66" w:unhideWhenUsed="0"/>
+    <w:lsdException w:name="Medium Grid 1" w:semiHidden="0" w:uiPriority="67" w:unhideWhenUsed="0"/>
+    <w:lsdException w:name="Medium Grid 2" w:semiHidden="0" w:uiPriority="68" w:unhideWhenUsed="0"/>
+    <w:lsdException w:name="Medium Grid 3" w:semiHidden="0" w:uiPriority="69" w:unhideWhenUsed="0"/>
+    <w:lsdException w:name="Dark List" w:semiHidden="0" w:uiPriority="70" w:unhideWhenUsed="0"/>
+    <w:lsdException w:name="Colorful Shading" w:semiHidden="0" w:uiPriority="71" w:unhideWhenUsed="0"/>
+    <w:lsdException w:name="Colorful List" w:semiHidden="0" w:uiPriority="72" w:unhideWhenUsed="0"/>
+    <w:lsdException w:name="Colorful Grid" w:semiHidden="0" w:uiPriority="73" w:unhideWhenUsed="0"/>
+    <w:lsdException w:name="Light Shading Accent 1" w:semiHidden="0" w:uiPriority="60" w:unhideWhenUsed="0"/>
+    <w:lsdException w:name="Light List Accent 1" w:semiHidden="0" w:uiPriority="61" w:unhideWhenUsed="0"/>
+    <w:lsdException w:name="Light Grid Accent 1" w:semiHidden="0" w:uiPriority="62" w:unhideWhenUsed="0"/>
+    <w:lsdException w:name="Medium Shading 1 Accent 1" w:semiHidden="0" w:uiPriority="63" w:unhideWhenUsed="0"/>
+    <w:lsdException w:name="Medium Shading 2 Accent 1" w:semiHidden="0" w:uiPriority="64" w:unhideWhenUsed="0"/>
+    <w:lsdException w:name="Medium List 1 Accent 1" w:semiHidden="0" w:uiPriority="65" w:unhideWhenUsed="0"/>
+    <w:lsdException w:name="Revision" w:unhideWhenUsed="0"/>
+    <w:lsdException w:name="List Paragraph" w:semiHidden="0" w:uiPriority="34" w:unhideWhenUsed="0" w:qFormat="1"/>
+    <w:lsdException w:name="Quote" w:semiHidden="0" w:uiPriority="29" w:unhideWhenUsed="0" w:qFormat="1"/>
+    <w:lsdException w:name="Intense Quote" w:semiHidden="0" w:uiPriority="30" w:unhideWhenUsed="0" w:qFormat="1"/>
+    <w:lsdException w:name="Medium List 2 Accent 1" w:semiHidden="0" w:uiPriority="66" w:unhideWhenUsed="0"/>
+    <w:lsdException w:name="Medium Grid 1 Accent 1" w:semiHidden="0" w:uiPriority="67" w:unhideWhenUsed="0"/>
+    <w:lsdException w:name="Medium Grid 2 Accent 1" w:semiHidden="0" w:uiPriority="68" w:unhideWhenUsed="0"/>
+    <w:lsdException w:name="Medium Grid 3 Accent 1" w:semiHidden="0" w:uiPriority="69" w:unhideWhenUsed="0"/>
+    <w:lsdException w:name="Dark List Accent 1" w:semiHidden="0" w:uiPriority="70" w:unhideWhenUsed="0"/>
+    <w:lsdException w:name="Colorful Shading Accent 1" w:semiHidden="0" w:uiPriority="71" w:unhideWhenUsed="0"/>
+    <w:lsdException w:name="Colorful List Accent 1" w:semiHidden="0" w:uiPriority="72" w:unhideWhenUsed="0"/>
+    <w:lsdException w:name="Colorful Grid Accent 1" w:semiHidden="0" w:uiPriority="73" w:unhideWhenUsed="0"/>
+    <w:lsdException w:name="Light Shading Accent 2" w:semiHidden="0" w:uiPriority="60" w:unhideWhenUsed="0"/>
+    <w:lsdException w:name="Light List Accent 2" w:semiHidden="0" w:uiPriority="61" w:unhideWhenUsed="0"/>
+    <w:lsdException w:name="Light Grid Accent 2" w:semiHidden="0" w:uiPriority="62" w:unhideWhenUsed="0"/>
+    <w:lsdException w:name="Medium Shading 1 Accent 2" w:semiHidden="0" w:uiPriority="63" w:unhideWhenUsed="0"/>
+    <w:lsdException w:name="Medium Shading 2 Accent 2" w:semiHidden="0" w:uiPriority="64" w:unhideWhenUsed="0"/>
+    <w:lsdException w:name="Medium List 1 Accent 2" w:semiHidden="0" w:uiPriority="65" w:unhideWhenUsed="0"/>
+    <w:lsdException w:name="Medium List 2 Accent 2" w:semiHidden="0" w:uiPriority="66" w:unhideWhenUsed="0"/>
+    <w:lsdException w:name="Medium Grid 1 Accent 2" w:semiHidden="0" w:uiPriority="67" w:unhideWhenUsed="0"/>
+    <w:lsdException w:name="Medium Grid 2 Accent 2" w:semiHidden="0" w:uiPriority="68" w:unhideWhenUsed="0"/>
+    <w:lsdException w:name="Medium Grid 3 Accent 2" w:semiHidden="0" w:uiPriority="69" w:unhideWhenUsed="0"/>
+    <w:lsdException w:name="Dark List Accent 2" w:semiHidden="0" w:uiPriority="70" w:unhideWhenUsed="0"/>
+    <w:lsdException w:name="Colorful Shading Accent 2" w:semiHidden="0" w:uiPriority="71" w:unhideWhenUsed="0"/>
+    <w:lsdException w:name="Colorful List Accent 2" w:semiHidden="0" w:uiPriority="72" w:unhideWhenUsed="0"/>
+    <w:lsdException w:name="Colorful Grid Accent 2" w:semiHidden="0" w:uiPriority="73" w:unhideWhenUsed="0"/>
+    <w:lsdException w:name="Light Shading Accent 3" w:semiHidden="0" w:uiPriority="60" w:unhideWhenUsed="0"/>
+    <w:lsdException w:name="Light List Accent 3" w:semiHidden="0" w:uiPriority="61" w:unhideWhenUsed="0"/>
+    <w:lsdException w:name="Light Grid Accent 3" w:semiHidden="0" w:uiPriority="62" w:unhideWhenUsed="0"/>
+    <w:lsdException w:name="Medium Shading 1 Accent 3" w:semiHidden="0" w:uiPriority="63" w:unhideWhenUsed="0"/>
+    <w:lsdException w:name="Medium Shading 2 Accent 3" w:semiHidden="0" w:uiPriority="64" w:unhideWhenUsed="0"/>
+    <w:lsdException w:name="Medium List 1 Accent 3" w:semiHidden="0" w:uiPriority="65" w:unhideWhenUsed="0"/>
+    <w:lsdException w:name="Medium List 2 Accent 3" w:semiHidden="0" w:uiPriority="66" w:unhideWhenUsed="0"/>
+    <w:lsdException w:name="Medium Grid 1 Accent 3" w:semiHidden="0" w:uiPriority="67" w:unhideWhenUsed="0"/>
+    <w:lsdException w:name="Medium Grid 2 Accent 3" w:semiHidden="0" w:uiPriority="68" w:unhideWhenUsed="0"/>
+    <w:lsdException w:name="Medium Grid 3 Accent 3" w:semiHidden="0" w:uiPriority="69" w:unhideWhenUsed="0"/>
+    <w:lsdException w:name="Dark List Accent 3" w:semiHidden="0" w:uiPriority="70" w:unhideWhenUsed="0"/>
+    <w:lsdException w:name="Colorful Shading Accent 3" w:semiHidden="0" w:uiPriority="71" w:unhideWhenUsed="0"/>
+    <w:lsdException w:name="Colorful List Accent 3" w:semiHidden="0" w:uiPriority="72" w:unhideWhenUsed="0"/>
+    <w:lsdException w:name="Colorful Grid Accent 3" w:semiHidden="0" w:uiPriority="73" w:unhideWhenUsed="0"/>
+    <w:lsdException w:name="Light Shading Accent 4" w:semiHidden="0" w:uiPriority="60" w:unhideWhenUsed="0"/>
+    <w:lsdException w:name="Light List Accent 4" w:semiHidden="0" w:uiPriority="61" w:unhideWhenUsed="0"/>
+    <w:lsdException w:name="Light Grid Accent 4" w:semiHidden="0" w:uiPriority="62" w:unhideWhenUsed="0"/>
+    <w:lsdException w:name="Medium Shading 1 Accent 4" w:semiHidden="0" w:uiPriority="63" w:unhideWhenUsed="0"/>
+    <w:lsdException w:name="Medium Shading 2 Accent 4" w:semiHidden="0" w:uiPriority="64" w:unhideWhenUsed="0"/>
+    <w:lsdException w:name="Medium List 1 Accent 4" w:semiHidden="0" w:uiPriority="65" w:unhideWhenUsed="0"/>
+    <w:lsdException w:name="Medium List 2 Accent 4" w:semiHidden="0" w:uiPriority="66" w:unhideWhenUsed="0"/>
+    <w:lsdException w:name="Medium Grid 1 Accent 4" w:semiHidden="0" w:uiPriority="67" w:unhideWhenUsed="0"/>
+    <w:lsdException w:name="Medium Grid 2 Accent 4" w:semiHidden="0" w:uiPriority="68" w:unhideWhenUsed="0"/>
+    <w:lsdException w:name="Medium Grid 3 Accent 4" w:semiHidden="0" w:uiPriority="69" w:unhideWhenUsed="0"/>
+    <w:lsdException w:name="Dark List Accent 4" w:semiHidden="0" w:uiPriority="70" w:unhideWhenUsed="0"/>
+    <w:lsdException w:name="Colorful Shading Accent 4" w:semiHidden="0" w:uiPriority="71" w:unhideWhenUsed="0"/>
+    <w:lsdException w:name="Colorful List Accent 4" w:semiHidden="0" w:uiPriority="72" w:unhideWhenUsed="0"/>
+    <w:lsdException w:name="Colorful Grid Accent 4" w:semiHidden="0" w:uiPriority="73" w:unhideWhenUsed="0"/>
+    <w:lsdException w:name="Light Shading Accent 5" w:semiHidden="0" w:uiPriority="60" w:unhideWhenUsed="0"/>
+    <w:lsdException w:name="Light List Accent 5" w:semiHidden="0" w:uiPriority="61" w:unhideWhenUsed="0"/>
+    <w:lsdException w:name="Light Grid Accent 5" w:semiHidden="0" w:uiPriority="62" w:unhideWhenUsed="0"/>
+    <w:lsdException w:name="Medium Shading 1 Accent 5" w:semiHidden="0" w:uiPriority="63" w:unhideWhenUsed="0"/>
+    <w:lsdException w:name="Medium Shading 2 Accent 5" w:semiHidden="0" w:uiPriority="64" w:unhideWhenUsed="0"/>
+    <w:lsdException w:name="Medium List 1 Accent 5" w:semiHidden="0" w:uiPriority="65" w:unhideWhenUsed="0"/>
+    <w:lsdException w:name="Medium List 2 Accent 5" w:semiHidden="0" w:uiPriority="66" w:unhideWhenUsed="0"/>
+    <w:lsdException w:name="Medium Grid 1 Accent 5" w:semiHidden="0" w:uiPriority="67" w:unhideWhenUsed="0"/>
+    <w:lsdException w:name="Medium Grid 2 Accent 5" w:semiHidden="0" w:uiPriority="68" w:unhideWhenUsed="0"/>
+    <w:lsdException w:name="Medium Grid 3 Accent 5" w:semiHidden="0" w:uiPriority="69" w:unhideWhenUsed="0"/>
+    <w:lsdException w:name="Dark List Accent 5" w:semiHidden="0" w:uiPriority="70" w:unhideWhenUsed="0"/>
+    <w:lsdException w:name="Colorful Shading Accent 5" w:semiHidden="0" w:uiPriority="71" w:unhideWhenUsed="0"/>
+    <w:lsdException w:name="Colorful List Accent 5" w:semiHidden="0" w:uiPriority="72" w:unhideWhenUsed="0"/>
+    <w:lsdException w:name="Colorful Grid Accent 5" w:semiHidden="0" w:uiPriority="73" w:unhideWhenUsed="0"/>
+    <w:lsdException w:name="Light Shading Accent 6" w:semiHidden="0" w:uiPriority="60" w:unhideWhenUsed="0"/>
+    <w:lsdException w:name="Light List Accent 6" w:semiHidden="0" w:uiPriority="61" w:unhideWhenUsed="0"/>
+    <w:lsdException w:name="Light Grid Accent 6" w:semiHidden="0" w:uiPriority="62" w:unhideWhenUsed="0"/>
+    <w:lsdException w:name="Medium Shading 1 Accent 6" w:semiHidden="0" w:uiPriority="63" w:unhideWhenUsed="0"/>
+    <w:lsdException w:name="Medium Shading 2 Accent 6" w:semiHidden="0" w:uiPriority="64" w:unhideWhenUsed="0"/>
+    <w:lsdException w:name="Medium List 1 Accent 6" w:semiHidden="0" w:uiPriority="65" w:unhideWhenUsed="0"/>
+    <w:lsdException w:name="Medium List 2 Accent 6" w:semiHidden="0" w:uiPriority="66" w:unhideWhenUsed="0"/>
+    <w:lsdException w:name="Medium Grid 1 Accent 6" w:semiHidden="0" w:uiPriority="67" w:unhideWhenUsed="0"/>
+    <w:lsdException w:name="Medium Grid 2 Accent 6" w:semiHidden="0" w:uiPriority="68" w:unhideWhenUsed="0"/>
+    <w:lsdException w:name="Medium Grid 3 Accent 6" w:semiHidden="0" w:uiPriority="69" w:unhideWhenUsed="0"/>
+    <w:lsdException w:name="Dark List Accent 6" w:semiHidden="0" w:uiPriority="70" w:unhideWhenUsed="0"/>
+    <w:lsdException w:name="Colorful Shading Accent 6" w:semiHidden="0" w:uiPriority="71" w:unhideWhenUsed="0"/>
+    <w:lsdException w:name="Colorful List Accent 6" w:semiHidden="0" w:uiPriority="72" w:unhideWhenUsed="0"/>
+    <w:lsdException w:name="Colorful Grid Accent 6" w:semiHidden="0" w:uiPriority="73" w:unhideWhenUsed="0"/>
+    <w:lsdException w:name="Subtle Emphasis" w:semiHidden="0" w:uiPriority="19" w:unhideWhenUsed="0" w:qFormat="1"/>
+    <w:lsdException w:name="Intense Emphasis" w:semiHidden="0" w:uiPriority="21" w:unhideWhenUsed="0" w:qFormat="1"/>
+    <w:lsdException w:name="Subtle Reference" w:semiHidden="0" w:uiPriority="31" w:unhideWhenUsed="0" w:qFormat="1"/>
+    <w:lsdException w:name="Intense Reference" w:semiHidden="0" w:uiPriority="32" w:unhideWhenUsed="0" w:qFormat="1"/>
+    <w:lsdException w:name="Book Title" w:semiHidden="0" w:uiPriority="33" w:unhideWhenUsed="0" w:qFormat="1"/>
+    <w:lsdException w:name="Bibliography" w:uiPriority="37"/>
+    <w:lsdException w:name="TOC Heading" w:uiPriority="39" w:qFormat="1"/>
+  </w:latentStyles>
+  <w:style w:type="paragraph" w:default="1" w:styleId="Normal">
+    <w:name w:val="Normal"/>
+    <w:qFormat/>
+  </w:style>
+  <w:style w:type="paragraph" w:styleId="Heading1">
+    <w:name w:val="heading 1"/>
+    <w:basedOn w:val="Normal"/>
+    <w:next w:val="Normal"/>
+    <w:link w:val="Heading1Char"/>
+    <w:uiPriority w:val="9"/>
+    <w:qFormat/>
+    <w:rsid w:val="00E8061D"/>
+    <w:pPr>
+      <w:keepNext/>
+      <w:keepLines/>
+      <w:spacing w:before="240" w:after="0"/>
+      <w:outlineLvl w:val="0"/>
+    </w:pPr>
+    <w:rPr>
+      <w:rFonts w:asciiTheme="majorHAnsi" w:eastAsiaTheme="majorEastAsia" w:hAnsiTheme="majorHAnsi" w:cstheme="majorBidi"/>
+      <w:color w:val="2E74B5" w:themeColor="accent1" w:themeShade="BF"/>
+      <w:sz w:val="32"/>
+      <w:szCs w:val="32"/>
+    </w:rPr>
+  </w:style>
+  <w:style w:type="character" w:default="1" w:styleId="DefaultParagraphFont">
+    <w:name w:val="Default Paragraph Font"/>
+    <w:uiPriority w:val="1"/>
+    <w:semiHidden/>
+    <w:unhideWhenUsed/>
+  </w:style>
+  <w:style w:type="table" w:default="1" w:styleId="TableNormal">
+    <w:name w:val="Normal Table"/>
+    <w:uiPriority w:val="99"/>
+    <w:semiHidden/>
+    <w:unhideWhenUsed/>
+    <w:tblPr>
+      <w:tblInd w:w="0" w:type="dxa"/>
+      <w:tblCellMar>
+        <w:top w:w="0" w:type="dxa"/>
+        <w:left w:w="108" w:type="dxa"/>
+        <w:bottom w:w="0" w:type="dxa"/>
+        <w:right w:w="108" w:type="dxa"/>
+      </w:tblCellMar>
+    </w:tblPr>
+  </w:style>
+  <w:style w:type="numbering" w:default="1" w:styleId="NoList">
+    <w:name w:val="No List"/>
+    <w:uiPriority w:val="99"/>
+    <w:semiHidden/>
+    <w:unhideWhenUsed/>
+  </w:style>
+  <w:style w:type="paragraph" w:styleId="Footer">
+    <w:name w:val="footer"/>
+    <w:basedOn w:val="Normal"/>
+    <w:link w:val="FooterChar"/>
+    <w:rsid w:val="00E8061D"/>
+    <w:pPr>
+      <w:tabs>
+        <w:tab w:val="center" w:pos="4320"/>
+        <w:tab w:val="right" w:pos="8640"/>
+      </w:tabs>
+      <w:spacing w:after="0" w:line="240" w:lineRule="auto"/>
+    </w:pPr>
+    <w:rPr>
+      <w:rFonts w:ascii="Times New Roman" w:eastAsia="MS Mincho" w:hAnsi="Times New Roman" w:cs="Times New Roman"/>
+      <w:sz w:val="24"/>
+      <w:szCs w:val="24"/>
+      <w:lang w:val="en-US" w:eastAsia="ja-JP"/>
+    </w:rPr>
+  </w:style>
+  <w:style w:type="character" w:customStyle="1" w:styleId="FooterChar">
+    <w:name w:val="Footer Char"/>
+    <w:basedOn w:val="DefaultParagraphFont"/>
+    <w:link w:val="Footer"/>
+    <w:rsid w:val="00E8061D"/>
+    <w:rPr>
+      <w:rFonts w:ascii="Times New Roman" w:eastAsia="MS Mincho" w:hAnsi="Times New Roman" w:cs="Times New Roman"/>
+      <w:sz w:val="24"/>
+      <w:szCs w:val="24"/>
+      <w:lang w:val="en-US" w:eastAsia="ja-JP"/>
+    </w:rPr>
+  </w:style>
+  <w:style w:type="character" w:styleId="PageNumber">
+    <w:name w:val="page number"/>
+    <w:basedOn w:val="DefaultParagraphFont"/>
+    <w:rsid w:val="00E8061D"/>
+  </w:style>
+  <w:style w:type="paragraph" w:styleId="Header">
+    <w:name w:val="header"/>
+    <w:basedOn w:val="Normal"/>
+    <w:link w:val="HeaderChar"/>
+    <w:rsid w:val="00E8061D"/>
+    <w:pPr>
+      <w:tabs>
+        <w:tab w:val="center" w:pos="4320"/>
+        <w:tab w:val="right" w:pos="8640"/>
+      </w:tabs>
+      <w:spacing w:after="0" w:line="240" w:lineRule="auto"/>
+    </w:pPr>
+    <w:rPr>
+      <w:rFonts w:ascii="Times New Roman" w:eastAsia="MS Mincho" w:hAnsi="Times New Roman" w:cs="Times New Roman"/>
+      <w:sz w:val="24"/>
+      <w:szCs w:val="24"/>
+      <w:lang w:val="en-US" w:eastAsia="ja-JP"/>
+    </w:rPr>
+  </w:style>
+  <w:style w:type="character" w:customStyle="1" w:styleId="HeaderChar">
+    <w:name w:val="Header Char"/>
+    <w:basedOn w:val="DefaultParagraphFont"/>
+    <w:link w:val="Header"/>
+    <w:rsid w:val="00E8061D"/>
+    <w:rPr>
+      <w:rFonts w:ascii="Times New Roman" w:eastAsia="MS Mincho" w:hAnsi="Times New Roman" w:cs="Times New Roman"/>
+      <w:sz w:val="24"/>
+      <w:szCs w:val="24"/>
+      <w:lang w:val="en-US" w:eastAsia="ja-JP"/>
+    </w:rPr>
+  </w:style>
+  <w:style w:type="character" w:customStyle="1" w:styleId="Heading1Char">
+    <w:name w:val="Heading 1 Char"/>
+    <w:basedOn w:val="DefaultParagraphFont"/>
+    <w:link w:val="Heading1"/>
+    <w:uiPriority w:val="9"/>
+    <w:rsid w:val="00E8061D"/>
+    <w:rPr>
+      <w:rFonts w:asciiTheme="majorHAnsi" w:eastAsiaTheme="majorEastAsia" w:hAnsiTheme="majorHAnsi" w:cstheme="majorBidi"/>
+      <w:color w:val="2E74B5" w:themeColor="accent1" w:themeShade="BF"/>
+      <w:sz w:val="32"/>
+      <w:szCs w:val="32"/>
+    </w:rPr>
+  </w:style>
+  <w:style w:type="paragraph" w:styleId="TOCHeading">
+    <w:name w:val="TOC Heading"/>
+    <w:basedOn w:val="Heading1"/>
+    <w:next w:val="Normal"/>
+    <w:uiPriority w:val="39"/>
+    <w:unhideWhenUsed/>
+    <w:qFormat/>
+    <w:rsid w:val="00E8061D"/>
+    <w:pPr>
+      <w:outlineLvl w:val="9"/>
+    </w:pPr>
+    <w:rPr>
+      <w:lang w:eastAsia="fr-CA"/>
+    </w:rPr>
+  </w:style>
+  <w:style w:type="paragraph" w:styleId="Title">
+    <w:name w:val="Title"/>
+    <w:basedOn w:val="Normal"/>
+    <w:next w:val="Normal"/>
+    <w:link w:val="TitleChar"/>
+    <w:uiPriority w:val="10"/>
+    <w:qFormat/>
+    <w:rsid w:val="00E8061D"/>
+    <w:pPr>
+      <w:spacing w:after="0" w:line="240" w:lineRule="auto"/>
+      <w:contextualSpacing/>
+    </w:pPr>
+    <w:rPr>
+      <w:rFonts w:asciiTheme="majorHAnsi" w:eastAsiaTheme="majorEastAsia" w:hAnsiTheme="majorHAnsi" w:cstheme="majorBidi"/>
+      <w:spacing w:val="-10"/>
+      <w:kern w:val="28"/>
+      <w:sz w:val="56"/>
+      <w:szCs w:val="56"/>
+    </w:rPr>
+  </w:style>
+  <w:style w:type="character" w:customStyle="1" w:styleId="TitleChar">
+    <w:name w:val="Title Char"/>
+    <w:basedOn w:val="DefaultParagraphFont"/>
+    <w:link w:val="Title"/>
+    <w:uiPriority w:val="10"/>
+    <w:rsid w:val="00E8061D"/>
+    <w:rPr>
+      <w:rFonts w:asciiTheme="majorHAnsi" w:eastAsiaTheme="majorEastAsia" w:hAnsiTheme="majorHAnsi" w:cstheme="majorBidi"/>
+      <w:spacing w:val="-10"/>
+      <w:kern w:val="28"/>
+      <w:sz w:val="56"/>
+      <w:szCs w:val="56"/>
+    </w:rPr>
+  </w:style>
+  <w:style w:type="paragraph" w:styleId="NoSpacing">
+    <w:name w:val="No Spacing"/>
+    <w:uiPriority w:val="1"/>
+    <w:qFormat/>
+    <w:rsid w:val="00E8061D"/>
+    <w:pPr>
+      <w:spacing w:after="0" w:line="240" w:lineRule="auto"/>
+    </w:pPr>
+  </w:style>
+  <w:style w:type="paragraph" w:styleId="TOC1">
+    <w:name w:val="toc 1"/>
+    <w:basedOn w:val="Normal"/>
+    <w:next w:val="Normal"/>
+    <w:autoRedefine/>
+    <w:uiPriority w:val="39"/>
+    <w:unhideWhenUsed/>
+    <w:rsid w:val="00E8061D"/>
+    <w:pPr>
+      <w:spacing w:after="100"/>
+    </w:pPr>
+  </w:style>
+  <w:style w:type="character" w:styleId="Hyperlink">
+    <w:name w:val="Hyperlink"/>
+    <w:basedOn w:val="DefaultParagraphFont"/>
+    <w:uiPriority w:val="99"/>
+    <w:unhideWhenUsed/>
+    <w:rsid w:val="00E8061D"/>
+    <w:rPr>
+      <w:color w:val="0563C1" w:themeColor="hyperlink"/>
+      <w:u w:val="single"/>
+    </w:rPr>
+  </w:style>
+  <w:style w:type="paragraph" w:styleId="BalloonText">
+    <w:name w:val="Balloon Text"/>
+    <w:basedOn w:val="Normal"/>
+    <w:link w:val="BalloonTextChar"/>
+    <w:uiPriority w:val="99"/>
+    <w:semiHidden/>
+    <w:unhideWhenUsed/>
+    <w:rsid w:val="00E80F40"/>
+    <w:pPr>
+      <w:spacing w:after="0" w:line="240" w:lineRule="auto"/>
+    </w:pPr>
+    <w:rPr>
+      <w:rFonts w:ascii="Tahoma" w:hAnsi="Tahoma" w:cs="Tahoma"/>
+      <w:sz w:val="16"/>
+      <w:szCs w:val="16"/>
+    </w:rPr>
+  </w:style>
+  <w:style w:type="character" w:customStyle="1" w:styleId="BalloonTextChar">
+    <w:name w:val="Balloon Text Char"/>
+    <w:basedOn w:val="DefaultParagraphFont"/>
+    <w:link w:val="BalloonText"/>
+    <w:uiPriority w:val="99"/>
+    <w:semiHidden/>
+    <w:rsid w:val="00E80F40"/>
+    <w:rPr>
+      <w:rFonts w:ascii="Tahoma" w:hAnsi="Tahoma" w:cs="Tahoma"/>
+      <w:sz w:val="16"/>
+      <w:szCs w:val="16"/>
     </w:rPr>
   </w:style>
 </w:styles>
@@ -1797,7 +2124,7 @@
   <a:extraClrSchemeLst/>
   <a:extLst>
     <a:ext uri="{05A4C25C-085E-4340-85A3-A5531E510DB2}">
-      <thm15:themeFamily xmlns:thm15="http://schemas.microsoft.com/office/thememl/2012/main" name="Office Theme" id="{62F939B6-93AF-4DB8-9C6B-D6C7DFDC589F}" vid="{4A3C46E8-61CC-4603-A589-7422A47A8E4A}"/>
+      <thm15:themeFamily xmlns:thm15="http://schemas.microsoft.com/office/thememl/2012/main" xmlns="" name="Office Theme" id="{62F939B6-93AF-4DB8-9C6B-D6C7DFDC589F}" vid="{4A3C46E8-61CC-4603-A589-7422A47A8E4A}"/>
     </a:ext>
   </a:extLst>
 </a:theme>
@@ -1808,7 +2135,7 @@
 </file>
 
 <file path=customXml/itemProps1.xml><?xml version="1.0" encoding="utf-8"?>
-<ds:datastoreItem xmlns:ds="http://schemas.openxmlformats.org/officeDocument/2006/customXml" ds:itemID="{4F30D13F-904A-4B93-89C1-EFF0F104478E}">
+<ds:datastoreItem xmlns:ds="http://schemas.openxmlformats.org/officeDocument/2006/customXml" ds:itemID="{FBE188A5-8E9C-45C0-AF1A-7C3A5EB5CAAE}">
   <ds:schemaRefs>
     <ds:schemaRef ds:uri="http://schemas.openxmlformats.org/officeDocument/2006/bibliography"/>
   </ds:schemaRefs>

</xml_diff>